<commit_message>
working on cargoservice overview
working on arrival of load request.

Missing:
arrival of info from device
the robot
</commit_message>
<xml_diff>
--- a/sprint_documents/Sprint0 .docx
+++ b/sprint_documents/Sprint0 .docx
@@ -76,12 +76,12 @@
     <w:p>
       <w:pPr>
         <w:rPr>
-          <w:lang w:val="it-IT"/>
-        </w:rPr>
-      </w:pPr>
-      <w:r>
-        <w:rPr>
-          <w:lang w:val="it-IT"/>
+          <w:lang w:val="en-GB"/>
+        </w:rPr>
+      </w:pPr>
+      <w:r>
+        <w:rPr>
+          <w:lang w:val="en-GB"/>
         </w:rPr>
         <w:t>A </w:t>
       </w:r>
@@ -89,27 +89,39 @@
         <w:rPr>
           <w:i/>
           <w:iCs/>
-          <w:lang w:val="it-IT"/>
+          <w:lang w:val="en-GB"/>
         </w:rPr>
         <w:t>Maritime Cargo shipping company</w:t>
       </w:r>
       <w:r>
         <w:rPr>
-          <w:lang w:val="it-IT"/>
-        </w:rPr>
-        <w:t> (fron now on, simply </w:t>
+          <w:lang w:val="en-GB"/>
+        </w:rPr>
+        <w:t> (fro</w:t>
+      </w:r>
+      <w:r>
+        <w:rPr>
+          <w:lang w:val="en-GB"/>
+        </w:rPr>
+        <w:t>m</w:t>
+      </w:r>
+      <w:r>
+        <w:rPr>
+          <w:lang w:val="en-GB"/>
+        </w:rPr>
+        <w:t xml:space="preserve"> now on, simply </w:t>
       </w:r>
       <w:r>
         <w:rPr>
           <w:i/>
           <w:iCs/>
-          <w:lang w:val="it-IT"/>
+          <w:lang w:val="en-GB"/>
         </w:rPr>
         <w:t>company</w:t>
       </w:r>
       <w:r>
         <w:rPr>
-          <w:lang w:val="it-IT"/>
+          <w:lang w:val="en-GB"/>
         </w:rPr>
         <w:t>) intends to automate the operations of load of freight in the ship’s cargo hold (or simply </w:t>
       </w:r>
@@ -117,13 +129,13 @@
         <w:rPr>
           <w:i/>
           <w:iCs/>
-          <w:lang w:val="it-IT"/>
+          <w:lang w:val="en-GB"/>
         </w:rPr>
         <w:t>hold</w:t>
       </w:r>
       <w:r>
         <w:rPr>
-          <w:lang w:val="it-IT"/>
+          <w:lang w:val="en-GB"/>
         </w:rPr>
         <w:t>). To this end, the company plans to employ a </w:t>
       </w:r>
@@ -131,27 +143,29 @@
         <w:rPr>
           <w:i/>
           <w:iCs/>
-          <w:lang w:val="it-IT"/>
+          <w:lang w:val="en-GB"/>
         </w:rPr>
         <w:t>Differential Drive Robot</w:t>
       </w:r>
       <w:r>
         <w:rPr>
-          <w:lang w:val="it-IT"/>
+          <w:lang w:val="en-GB"/>
         </w:rPr>
         <w:t> (from now, called </w:t>
       </w:r>
+      <w:proofErr w:type="spellStart"/>
       <w:r>
         <w:rPr>
           <w:i/>
           <w:iCs/>
-          <w:lang w:val="it-IT"/>
+          <w:lang w:val="en-GB"/>
         </w:rPr>
         <w:t>cargorobot</w:t>
       </w:r>
-      <w:r>
-        <w:rPr>
-          <w:lang w:val="it-IT"/>
+      <w:proofErr w:type="spellEnd"/>
+      <w:r>
+        <w:rPr>
+          <w:lang w:val="en-GB"/>
         </w:rPr>
         <w:t>) for the loading of goods (named </w:t>
       </w:r>
@@ -159,13 +173,13 @@
         <w:rPr>
           <w:i/>
           <w:iCs/>
-          <w:lang w:val="it-IT"/>
+          <w:lang w:val="en-GB"/>
         </w:rPr>
         <w:t>products</w:t>
       </w:r>
       <w:r>
         <w:rPr>
-          <w:lang w:val="it-IT"/>
+          <w:lang w:val="en-GB"/>
         </w:rPr>
         <w:t>) in the ship’s hold.</w:t>
       </w:r>
@@ -173,12 +187,12 @@
     <w:p>
       <w:pPr>
         <w:rPr>
-          <w:lang w:val="it-IT"/>
-        </w:rPr>
-      </w:pPr>
-      <w:r>
-        <w:rPr>
-          <w:lang w:val="it-IT"/>
+          <w:lang w:val="en-GB"/>
+        </w:rPr>
+      </w:pPr>
+      <w:r>
+        <w:rPr>
+          <w:lang w:val="en-GB"/>
         </w:rPr>
         <w:t>The products to be loaded must be placed in a container of predefined dimensions and registered, by specifying its </w:t>
       </w:r>
@@ -186,41 +200,45 @@
         <w:rPr>
           <w:i/>
           <w:iCs/>
-          <w:lang w:val="it-IT"/>
+          <w:lang w:val="en-GB"/>
         </w:rPr>
         <w:t>weight</w:t>
       </w:r>
       <w:r>
         <w:rPr>
-          <w:lang w:val="it-IT"/>
+          <w:lang w:val="en-GB"/>
         </w:rPr>
         <w:t>, within a database, by using a proper service (</w:t>
       </w:r>
+      <w:proofErr w:type="spellStart"/>
       <w:r>
         <w:rPr>
           <w:i/>
           <w:iCs/>
-          <w:lang w:val="it-IT"/>
+          <w:lang w:val="en-GB"/>
         </w:rPr>
         <w:t>productservice</w:t>
       </w:r>
-      <w:r>
-        <w:rPr>
-          <w:lang w:val="it-IT"/>
+      <w:proofErr w:type="spellEnd"/>
+      <w:r>
+        <w:rPr>
+          <w:lang w:val="en-GB"/>
         </w:rPr>
         <w:t>). After the registration, the </w:t>
       </w:r>
+      <w:proofErr w:type="spellStart"/>
       <w:r>
         <w:rPr>
           <w:i/>
           <w:iCs/>
-          <w:lang w:val="it-IT"/>
+          <w:lang w:val="en-GB"/>
         </w:rPr>
         <w:t>productservice</w:t>
       </w:r>
-      <w:r>
-        <w:rPr>
-          <w:lang w:val="it-IT"/>
+      <w:proofErr w:type="spellEnd"/>
+      <w:r>
+        <w:rPr>
+          <w:lang w:val="en-GB"/>
         </w:rPr>
         <w:t> returns a </w:t>
       </w:r>
@@ -228,13 +246,13 @@
         <w:rPr>
           <w:b/>
           <w:bCs/>
-          <w:lang w:val="it-IT"/>
+          <w:lang w:val="en-GB"/>
         </w:rPr>
         <w:t>unique product identifier</w:t>
       </w:r>
       <w:r>
         <w:rPr>
-          <w:lang w:val="it-IT"/>
+          <w:lang w:val="en-GB"/>
         </w:rPr>
         <w:t> as a natural number </w:t>
       </w:r>
@@ -242,13 +260,13 @@
         <w:rPr>
           <w:b/>
           <w:bCs/>
-          <w:lang w:val="it-IT"/>
+          <w:lang w:val="en-GB"/>
         </w:rPr>
         <w:t>PID,</w:t>
       </w:r>
       <w:r>
         <w:rPr>
-          <w:lang w:val="it-IT"/>
+          <w:lang w:val="en-GB"/>
         </w:rPr>
         <w:t> </w:t>
       </w:r>
@@ -256,13 +274,13 @@
         <w:rPr>
           <w:b/>
           <w:bCs/>
-          <w:lang w:val="it-IT"/>
+          <w:lang w:val="en-GB"/>
         </w:rPr>
         <w:t>PID&gt;0</w:t>
       </w:r>
       <w:r>
         <w:rPr>
-          <w:lang w:val="it-IT"/>
+          <w:lang w:val="en-GB"/>
         </w:rPr>
         <w:t>.</w:t>
       </w:r>
@@ -270,26 +288,28 @@
     <w:p>
       <w:pPr>
         <w:rPr>
-          <w:lang w:val="it-IT"/>
-        </w:rPr>
-      </w:pPr>
-      <w:r>
-        <w:rPr>
-          <w:lang w:val="it-IT"/>
+          <w:lang w:val="en-GB"/>
+        </w:rPr>
+      </w:pPr>
+      <w:r>
+        <w:rPr>
+          <w:lang w:val="en-GB"/>
         </w:rPr>
         <w:t>The hold is a rectangular, flat area with an Input/Output port (</w:t>
       </w:r>
+      <w:proofErr w:type="spellStart"/>
       <w:r>
         <w:rPr>
           <w:i/>
           <w:iCs/>
-          <w:lang w:val="it-IT"/>
+          <w:lang w:val="en-GB"/>
         </w:rPr>
         <w:t>IOPort</w:t>
       </w:r>
-      <w:r>
-        <w:rPr>
-          <w:lang w:val="it-IT"/>
+      <w:proofErr w:type="spellEnd"/>
+      <w:r>
+        <w:rPr>
+          <w:lang w:val="en-GB"/>
         </w:rPr>
         <w:t>). The area provides </w:t>
       </w:r>
@@ -297,13 +317,13 @@
         <w:rPr>
           <w:b/>
           <w:bCs/>
-          <w:lang w:val="it-IT"/>
+          <w:lang w:val="en-GB"/>
         </w:rPr>
         <w:t>4</w:t>
       </w:r>
       <w:r>
         <w:rPr>
-          <w:lang w:val="it-IT"/>
+          <w:lang w:val="en-GB"/>
         </w:rPr>
         <w:t> </w:t>
       </w:r>
@@ -311,13 +331,13 @@
         <w:rPr>
           <w:b/>
           <w:bCs/>
-          <w:lang w:val="it-IT"/>
+          <w:lang w:val="en-GB"/>
         </w:rPr>
         <w:t>slots</w:t>
       </w:r>
       <w:r>
         <w:rPr>
-          <w:lang w:val="it-IT"/>
+          <w:lang w:val="en-GB"/>
         </w:rPr>
         <w:t> for the product containers.</w:t>
       </w:r>
@@ -325,7 +345,7 @@
     <w:p>
       <w:pPr>
         <w:rPr>
-          <w:lang w:val="it-IT"/>
+          <w:lang w:val="en-GB"/>
         </w:rPr>
       </w:pPr>
       <w:r>
@@ -371,13 +391,13 @@
       </w:r>
       <w:r>
         <w:rPr>
-          <w:lang w:val="it-IT"/>
+          <w:lang w:val="en-GB"/>
         </w:rPr>
         <w:br/>
       </w:r>
       <w:r>
         <w:rPr>
-          <w:lang w:val="it-IT"/>
+          <w:lang w:val="en-GB"/>
         </w:rPr>
         <w:t>In the picture above:</w:t>
       </w:r>
@@ -389,12 +409,12 @@
           <w:numId w:val="13"/>
         </w:numPr>
         <w:rPr>
-          <w:lang w:val="it-IT"/>
-        </w:rPr>
-      </w:pPr>
-      <w:r>
-        <w:rPr>
-          <w:lang w:val="it-IT"/>
+          <w:lang w:val="en-GB"/>
+        </w:rPr>
+      </w:pPr>
+      <w:r>
+        <w:rPr>
+          <w:lang w:val="en-GB"/>
         </w:rPr>
         <w:t>The </w:t>
       </w:r>
@@ -402,13 +422,13 @@
         <w:rPr>
           <w:b/>
           <w:bCs/>
-          <w:lang w:val="it-IT"/>
+          <w:lang w:val="en-GB"/>
         </w:rPr>
         <w:t>slots</w:t>
       </w:r>
       <w:r>
         <w:rPr>
-          <w:lang w:val="it-IT"/>
+          <w:lang w:val="en-GB"/>
         </w:rPr>
         <w:t> depict the </w:t>
       </w:r>
@@ -416,25 +436,25 @@
         <w:rPr>
           <w:i/>
           <w:iCs/>
-          <w:lang w:val="it-IT"/>
+          <w:lang w:val="en-GB"/>
         </w:rPr>
         <w:t>hold storage areas</w:t>
       </w:r>
       <w:r>
         <w:rPr>
-          <w:lang w:val="it-IT"/>
+          <w:lang w:val="en-GB"/>
         </w:rPr>
         <w:t>, when they are oc</w:t>
       </w:r>
       <w:r>
         <w:rPr>
-          <w:lang w:val="it-IT"/>
+          <w:lang w:val="en-GB"/>
         </w:rPr>
         <w:t>c</w:t>
       </w:r>
       <w:r>
         <w:rPr>
-          <w:lang w:val="it-IT"/>
+          <w:lang w:val="en-GB"/>
         </w:rPr>
         <w:t>upied by </w:t>
       </w:r>
@@ -442,9 +462,17 @@
         <w:rPr>
           <w:i/>
           <w:iCs/>
-          <w:lang w:val="it-IT"/>
-        </w:rPr>
-        <w:t>product containes</w:t>
+          <w:lang w:val="en-GB"/>
+        </w:rPr>
+        <w:t xml:space="preserve">product </w:t>
+      </w:r>
+      <w:r>
+        <w:rPr>
+          <w:i/>
+          <w:iCs/>
+          <w:lang w:val="en-GB"/>
+        </w:rPr>
+        <w:t>contains</w:t>
       </w:r>
     </w:p>
     <w:p>
@@ -454,12 +482,12 @@
           <w:numId w:val="13"/>
         </w:numPr>
         <w:rPr>
-          <w:lang w:val="it-IT"/>
-        </w:rPr>
-      </w:pPr>
-      <w:r>
-        <w:rPr>
-          <w:lang w:val="it-IT"/>
+          <w:lang w:val="en-GB"/>
+        </w:rPr>
+      </w:pPr>
+      <w:r>
+        <w:rPr>
+          <w:lang w:val="en-GB"/>
         </w:rPr>
         <w:t>The </w:t>
       </w:r>
@@ -467,15 +495,27 @@
         <w:rPr>
           <w:b/>
           <w:bCs/>
-          <w:lang w:val="it-IT"/>
+          <w:lang w:val="en-GB"/>
         </w:rPr>
         <w:t>slots5</w:t>
       </w:r>
       <w:r>
         <w:rPr>
-          <w:lang w:val="it-IT"/>
-        </w:rPr>
-        <w:t> area is permanentely occupied, while the other slots are initially empty</w:t>
+          <w:lang w:val="en-GB"/>
+        </w:rPr>
+        <w:t> area is </w:t>
+      </w:r>
+      <w:r>
+        <w:rPr>
+          <w:lang w:val="en-GB"/>
+        </w:rPr>
+        <w:t>permanently</w:t>
+      </w:r>
+      <w:r>
+        <w:rPr>
+          <w:lang w:val="en-GB"/>
+        </w:rPr>
+        <w:t xml:space="preserve"> occupied, while the other slots are initially empty</w:t>
       </w:r>
     </w:p>
     <w:p>
@@ -485,12 +525,12 @@
           <w:numId w:val="13"/>
         </w:numPr>
         <w:rPr>
-          <w:lang w:val="it-IT"/>
-        </w:rPr>
-      </w:pPr>
-      <w:r>
-        <w:rPr>
-          <w:lang w:val="it-IT"/>
+          <w:lang w:val="en-GB"/>
+        </w:rPr>
+      </w:pPr>
+      <w:r>
+        <w:rPr>
+          <w:lang w:val="en-GB"/>
         </w:rPr>
         <w:t>The </w:t>
       </w:r>
@@ -498,27 +538,29 @@
         <w:rPr>
           <w:b/>
           <w:bCs/>
-          <w:lang w:val="it-IT"/>
+          <w:lang w:val="en-GB"/>
         </w:rPr>
         <w:t>sensor</w:t>
       </w:r>
       <w:r>
         <w:rPr>
-          <w:lang w:val="it-IT"/>
+          <w:lang w:val="en-GB"/>
         </w:rPr>
         <w:t> put in front of the </w:t>
       </w:r>
+      <w:proofErr w:type="spellStart"/>
       <w:r>
         <w:rPr>
           <w:i/>
           <w:iCs/>
-          <w:lang w:val="it-IT"/>
+          <w:lang w:val="en-GB"/>
         </w:rPr>
         <w:t>IOPort</w:t>
       </w:r>
-      <w:r>
-        <w:rPr>
-          <w:lang w:val="it-IT"/>
+      <w:proofErr w:type="spellEnd"/>
+      <w:r>
+        <w:rPr>
+          <w:lang w:val="en-GB"/>
         </w:rPr>
         <w:t> is a sonar used to detect the presence of a product container, when it measures a distance </w:t>
       </w:r>
@@ -526,13 +568,13 @@
         <w:rPr>
           <w:b/>
           <w:bCs/>
-          <w:lang w:val="it-IT"/>
+          <w:lang w:val="en-GB"/>
         </w:rPr>
         <w:t>D</w:t>
       </w:r>
       <w:r>
         <w:rPr>
-          <w:lang w:val="it-IT"/>
+          <w:lang w:val="en-GB"/>
         </w:rPr>
         <w:t>, such that </w:t>
       </w:r>
@@ -540,13 +582,13 @@
         <w:rPr>
           <w:b/>
           <w:bCs/>
-          <w:lang w:val="it-IT"/>
+          <w:lang w:val="en-GB"/>
         </w:rPr>
         <w:t>D</w:t>
       </w:r>
       <w:r>
         <w:rPr>
-          <w:lang w:val="it-IT"/>
+          <w:lang w:val="en-GB"/>
         </w:rPr>
         <w:t> </w:t>
       </w:r>
@@ -554,13 +596,13 @@
         <w:rPr>
           <w:b/>
           <w:bCs/>
-          <w:lang w:val="it-IT"/>
+          <w:lang w:val="en-GB"/>
         </w:rPr>
         <w:t>&lt;</w:t>
       </w:r>
       <w:r>
         <w:rPr>
-          <w:lang w:val="it-IT"/>
+          <w:lang w:val="en-GB"/>
         </w:rPr>
         <w:t> </w:t>
       </w:r>
@@ -568,13 +610,13 @@
         <w:rPr>
           <w:b/>
           <w:bCs/>
-          <w:lang w:val="it-IT"/>
+          <w:lang w:val="en-GB"/>
         </w:rPr>
         <w:t>DFREE/2</w:t>
       </w:r>
       <w:r>
         <w:rPr>
-          <w:lang w:val="it-IT"/>
+          <w:lang w:val="en-GB"/>
         </w:rPr>
         <w:t>, during a reasonable time (e.g. </w:t>
       </w:r>
@@ -582,13 +624,13 @@
         <w:rPr>
           <w:b/>
           <w:bCs/>
-          <w:lang w:val="it-IT"/>
+          <w:lang w:val="en-GB"/>
         </w:rPr>
         <w:t>3</w:t>
       </w:r>
       <w:r>
         <w:rPr>
-          <w:lang w:val="it-IT"/>
+          <w:lang w:val="en-GB"/>
         </w:rPr>
         <w:t> secs).</w:t>
       </w:r>
@@ -596,20 +638,20 @@
     <w:p>
       <w:pPr>
         <w:rPr>
-          <w:lang w:val="it-IT"/>
+          <w:lang w:val="en-GB"/>
         </w:rPr>
       </w:pPr>
       <w:r>
         <w:rPr>
           <w:color w:val="0070C0"/>
-          <w:lang w:val="it-IT"/>
+          <w:lang w:val="en-GB"/>
         </w:rPr>
         <w:lastRenderedPageBreak/>
         <w:t>REQUISITI SPECIFICATI DAL COMMITTENTE</w:t>
       </w:r>
       <w:r>
         <w:rPr>
-          <w:lang w:val="it-IT"/>
+          <w:lang w:val="en-GB"/>
         </w:rPr>
         <w:t>:</w:t>
       </w:r>
@@ -617,28 +659,40 @@
     <w:p>
       <w:pPr>
         <w:rPr>
-          <w:lang w:val="it-IT"/>
-        </w:rPr>
-      </w:pPr>
-      <w:r>
-        <w:rPr>
-          <w:lang w:val="it-IT"/>
-        </w:rPr>
-        <w:t>The company asks us to build a software systems (named </w:t>
-      </w:r>
-      <w:r>
-        <w:rPr>
-          <w:i/>
-          <w:iCs/>
-          <w:lang w:val="it-IT"/>
+          <w:lang w:val="en-GB"/>
+        </w:rPr>
+      </w:pPr>
+      <w:r>
+        <w:rPr>
+          <w:lang w:val="en-GB"/>
+        </w:rPr>
+        <w:t xml:space="preserve">The company asks us to build a software </w:t>
+      </w:r>
+      <w:r>
+        <w:rPr>
+          <w:lang w:val="en-GB"/>
+        </w:rPr>
+        <w:t xml:space="preserve">system (named </w:t>
+      </w:r>
+      <w:proofErr w:type="spellStart"/>
+      <w:r>
+        <w:rPr>
+          <w:lang w:val="en-GB"/>
         </w:rPr>
         <w:t>cargoservice</w:t>
       </w:r>
-      <w:r>
-        <w:rPr>
-          <w:lang w:val="it-IT"/>
-        </w:rPr>
-        <w:t>) that:</w:t>
+      <w:proofErr w:type="spellEnd"/>
+      <w:r>
+        <w:rPr>
+          <w:lang w:val="en-GB"/>
+        </w:rPr>
+        <w:t>)</w:t>
+      </w:r>
+      <w:r>
+        <w:rPr>
+          <w:lang w:val="en-GB"/>
+        </w:rPr>
+        <w:t xml:space="preserve"> that:</w:t>
       </w:r>
     </w:p>
     <w:p>
@@ -648,40 +702,50 @@
           <w:numId w:val="14"/>
         </w:numPr>
         <w:rPr>
-          <w:lang w:val="it-IT"/>
-        </w:rPr>
-      </w:pPr>
-      <w:r>
-        <w:rPr>
-          <w:lang w:val="it-IT"/>
-        </w:rPr>
-        <w:t>is able to receive the </w:t>
+          <w:lang w:val="en-GB"/>
+        </w:rPr>
+      </w:pPr>
+      <w:proofErr w:type="gramStart"/>
+      <w:r>
+        <w:rPr>
+          <w:lang w:val="en-GB"/>
+        </w:rPr>
+        <w:t>is able to</w:t>
+      </w:r>
+      <w:proofErr w:type="gramEnd"/>
+      <w:r>
+        <w:rPr>
+          <w:lang w:val="en-GB"/>
+        </w:rPr>
+        <w:t xml:space="preserve"> receive the </w:t>
       </w:r>
       <w:r>
         <w:rPr>
           <w:b/>
           <w:bCs/>
-          <w:lang w:val="it-IT"/>
+          <w:lang w:val="en-GB"/>
         </w:rPr>
         <w:t>request to load</w:t>
       </w:r>
       <w:r>
         <w:rPr>
-          <w:lang w:val="it-IT"/>
+          <w:lang w:val="en-GB"/>
         </w:rPr>
         <w:t> on the cargo a product container already registered in the </w:t>
       </w:r>
+      <w:proofErr w:type="spellStart"/>
       <w:r>
         <w:rPr>
           <w:i/>
           <w:iCs/>
-          <w:lang w:val="it-IT"/>
+          <w:lang w:val="en-GB"/>
         </w:rPr>
         <w:t>productservice</w:t>
       </w:r>
-      <w:r>
-        <w:rPr>
-          <w:lang w:val="it-IT"/>
+      <w:proofErr w:type="spellEnd"/>
+      <w:r>
+        <w:rPr>
+          <w:lang w:val="en-GB"/>
         </w:rPr>
         <w:t>.</w:t>
       </w:r>
@@ -689,12 +753,12 @@
     <w:p>
       <w:pPr>
         <w:rPr>
-          <w:lang w:val="it-IT"/>
-        </w:rPr>
-      </w:pPr>
-      <w:r>
-        <w:rPr>
-          <w:lang w:val="it-IT"/>
+          <w:lang w:val="en-GB"/>
+        </w:rPr>
+      </w:pPr>
+      <w:r>
+        <w:rPr>
+          <w:lang w:val="en-GB"/>
         </w:rPr>
         <w:t>The request is rejected when:</w:t>
       </w:r>
@@ -706,40 +770,50 @@
           <w:numId w:val="14"/>
         </w:numPr>
         <w:rPr>
-          <w:lang w:val="it-IT"/>
-        </w:rPr>
-      </w:pPr>
-      <w:r>
-        <w:rPr>
-          <w:lang w:val="it-IT"/>
+          <w:lang w:val="en-GB"/>
+        </w:rPr>
+      </w:pPr>
+      <w:r>
+        <w:rPr>
+          <w:lang w:val="en-GB"/>
         </w:rPr>
         <w:t>the product-weight is evaluated too high, since the ship can carry a maximum load of </w:t>
       </w:r>
+      <w:proofErr w:type="spellStart"/>
       <w:r>
         <w:rPr>
           <w:b/>
           <w:bCs/>
-          <w:lang w:val="it-IT"/>
-        </w:rPr>
-        <w:t>MaxLoad&gt;0</w:t>
-      </w:r>
-      <w:r>
-        <w:rPr>
-          <w:lang w:val="it-IT"/>
-        </w:rPr>
-        <w:t>  </w:t>
-      </w:r>
+          <w:lang w:val="en-GB"/>
+        </w:rPr>
+        <w:t>MaxLoad</w:t>
+      </w:r>
+      <w:proofErr w:type="spellEnd"/>
       <w:r>
         <w:rPr>
           <w:b/>
           <w:bCs/>
-          <w:lang w:val="it-IT"/>
-        </w:rPr>
-        <w:t>kg</w:t>
-      </w:r>
-      <w:r>
-        <w:rPr>
-          <w:lang w:val="it-IT"/>
+          <w:lang w:val="en-GB"/>
+        </w:rPr>
+        <w:t>&gt;</w:t>
+      </w:r>
+      <w:r>
+        <w:rPr>
+          <w:b/>
+          <w:bCs/>
+          <w:lang w:val="en-GB"/>
+        </w:rPr>
+        <w:t>0</w:t>
+      </w:r>
+      <w:r>
+        <w:rPr>
+          <w:lang w:val="en-GB"/>
+        </w:rPr>
+        <w:t xml:space="preserve"> kg</w:t>
+      </w:r>
+      <w:r>
+        <w:rPr>
+          <w:lang w:val="en-GB"/>
         </w:rPr>
         <w:t>.</w:t>
       </w:r>
@@ -751,26 +825,40 @@
           <w:numId w:val="14"/>
         </w:numPr>
         <w:rPr>
-          <w:lang w:val="it-IT"/>
-        </w:rPr>
-      </w:pPr>
-      <w:r>
-        <w:rPr>
-          <w:lang w:val="it-IT"/>
-        </w:rPr>
-        <w:t>the hold is already full, i.e. the </w:t>
+          <w:lang w:val="en-GB"/>
+        </w:rPr>
+      </w:pPr>
+      <w:proofErr w:type="spellStart"/>
+      <w:r>
+        <w:rPr>
+          <w:lang w:val="en-GB"/>
+        </w:rPr>
+        <w:t>the</w:t>
+      </w:r>
+      <w:proofErr w:type="spellEnd"/>
+      <w:r>
+        <w:rPr>
+          <w:lang w:val="en-GB"/>
+        </w:rPr>
+        <w:t xml:space="preserve"> </w:t>
+      </w:r>
+      <w:r>
+        <w:rPr>
+          <w:lang w:val="en-GB"/>
+        </w:rPr>
+        <w:t>hold is already full, i.e. the </w:t>
       </w:r>
       <w:r>
         <w:rPr>
           <w:b/>
           <w:bCs/>
-          <w:lang w:val="it-IT"/>
+          <w:lang w:val="en-GB"/>
         </w:rPr>
         <w:t>4</w:t>
       </w:r>
       <w:r>
         <w:rPr>
-          <w:lang w:val="it-IT"/>
+          <w:lang w:val="en-GB"/>
         </w:rPr>
         <w:t> </w:t>
       </w:r>
@@ -778,40 +866,42 @@
         <w:rPr>
           <w:b/>
           <w:bCs/>
-          <w:lang w:val="it-IT"/>
+          <w:lang w:val="en-GB"/>
         </w:rPr>
         <w:t>slots</w:t>
       </w:r>
       <w:r>
         <w:rPr>
-          <w:lang w:val="it-IT"/>
-        </w:rPr>
-        <w:t> are alrready occupied.</w:t>
+          <w:lang w:val="en-GB"/>
+        </w:rPr>
+        <w:t> are already occupied.</w:t>
       </w:r>
     </w:p>
     <w:p>
       <w:pPr>
         <w:rPr>
-          <w:lang w:val="it-IT"/>
-        </w:rPr>
-      </w:pPr>
-      <w:r>
-        <w:rPr>
-          <w:lang w:val="it-IT"/>
+          <w:lang w:val="en-GB"/>
+        </w:rPr>
+      </w:pPr>
+      <w:r>
+        <w:rPr>
+          <w:lang w:val="en-GB"/>
         </w:rPr>
         <w:t>If the request is accepted, the </w:t>
       </w:r>
+      <w:proofErr w:type="spellStart"/>
       <w:r>
         <w:rPr>
           <w:i/>
           <w:iCs/>
-          <w:lang w:val="it-IT"/>
+          <w:lang w:val="en-GB"/>
         </w:rPr>
         <w:t>cargoservice</w:t>
       </w:r>
-      <w:r>
-        <w:rPr>
-          <w:lang w:val="it-IT"/>
+      <w:proofErr w:type="spellEnd"/>
+      <w:r>
+        <w:rPr>
+          <w:lang w:val="en-GB"/>
         </w:rPr>
         <w:t> associates a slot to the product </w:t>
       </w:r>
@@ -819,29 +909,61 @@
         <w:rPr>
           <w:b/>
           <w:bCs/>
-          <w:lang w:val="it-IT"/>
+          <w:lang w:val="en-GB"/>
         </w:rPr>
         <w:t>PID</w:t>
       </w:r>
       <w:r>
         <w:rPr>
-          <w:lang w:val="it-IT"/>
-        </w:rPr>
-        <w:t> and returns the name of the reserved slot. Afttwerds, it waits that the product container is delivered to the </w:t>
-      </w:r>
+          <w:lang w:val="en-GB"/>
+        </w:rPr>
+        <w:t> and returns the name of the reserved slot. Aft</w:t>
+      </w:r>
+      <w:r>
+        <w:rPr>
+          <w:lang w:val="en-GB"/>
+        </w:rPr>
+        <w:t>er</w:t>
+      </w:r>
+      <w:r>
+        <w:rPr>
+          <w:lang w:val="en-GB"/>
+        </w:rPr>
+        <w:t>w</w:t>
+      </w:r>
+      <w:r>
+        <w:rPr>
+          <w:lang w:val="en-GB"/>
+        </w:rPr>
+        <w:t>a</w:t>
+      </w:r>
+      <w:r>
+        <w:rPr>
+          <w:lang w:val="en-GB"/>
+        </w:rPr>
+        <w:t>rds, it waits that the product container is delivered to the </w:t>
+      </w:r>
+      <w:proofErr w:type="spellStart"/>
       <w:r>
         <w:rPr>
           <w:i/>
           <w:iCs/>
-          <w:lang w:val="it-IT"/>
+          <w:lang w:val="en-GB"/>
         </w:rPr>
         <w:t>ioport</w:t>
       </w:r>
-      <w:r>
-        <w:rPr>
-          <w:lang w:val="it-IT"/>
-        </w:rPr>
-        <w:t>. In the meantime, other requests are not elaborated.</w:t>
+      <w:proofErr w:type="spellEnd"/>
+      <w:r>
+        <w:rPr>
+          <w:lang w:val="en-GB"/>
+        </w:rPr>
+        <w:t xml:space="preserve">. </w:t>
+      </w:r>
+      <w:r>
+        <w:rPr>
+          <w:lang w:val="en-GB"/>
+        </w:rPr>
+        <w:t>In the meantime, other requests are not elaborated.</w:t>
       </w:r>
     </w:p>
     <w:p>
@@ -851,26 +973,34 @@
           <w:numId w:val="14"/>
         </w:numPr>
         <w:rPr>
-          <w:lang w:val="it-IT"/>
-        </w:rPr>
-      </w:pPr>
-      <w:r>
-        <w:rPr>
-          <w:lang w:val="it-IT"/>
-        </w:rPr>
-        <w:t>is able to detect (by means of the </w:t>
+          <w:lang w:val="en-GB"/>
+        </w:rPr>
+      </w:pPr>
+      <w:proofErr w:type="gramStart"/>
+      <w:r>
+        <w:rPr>
+          <w:lang w:val="en-GB"/>
+        </w:rPr>
+        <w:t>is able to</w:t>
+      </w:r>
+      <w:proofErr w:type="gramEnd"/>
+      <w:r>
+        <w:rPr>
+          <w:lang w:val="en-GB"/>
+        </w:rPr>
+        <w:t xml:space="preserve"> detect (by means of the </w:t>
       </w:r>
       <w:r>
         <w:rPr>
           <w:i/>
           <w:iCs/>
-          <w:lang w:val="it-IT"/>
+          <w:lang w:val="en-GB"/>
         </w:rPr>
         <w:t>sonar</w:t>
       </w:r>
       <w:r>
         <w:rPr>
-          <w:lang w:val="it-IT"/>
+          <w:lang w:val="en-GB"/>
         </w:rPr>
         <w:t> </w:t>
       </w:r>
@@ -878,24 +1008,26 @@
         <w:rPr>
           <w:b/>
           <w:bCs/>
-          <w:lang w:val="it-IT"/>
+          <w:lang w:val="en-GB"/>
         </w:rPr>
         <w:t>sensor</w:t>
       </w:r>
       <w:r>
         <w:rPr>
-          <w:lang w:val="it-IT"/>
+          <w:lang w:val="en-GB"/>
         </w:rPr>
         <w:t>) the presence of the product container at the </w:t>
       </w:r>
+      <w:proofErr w:type="spellStart"/>
       <w:r>
         <w:rPr>
           <w:i/>
           <w:iCs/>
-          <w:lang w:val="it-IT"/>
+          <w:lang w:val="en-GB"/>
         </w:rPr>
         <w:t>ioport</w:t>
       </w:r>
+      <w:proofErr w:type="spellEnd"/>
     </w:p>
     <w:p>
       <w:pPr>
@@ -907,25 +1039,41 @@
           <w:lang w:val="it-IT"/>
         </w:rPr>
       </w:pPr>
-      <w:r>
-        <w:rPr>
-          <w:lang w:val="it-IT"/>
-        </w:rPr>
-        <w:t>is able to ensure that the product container is placed by the </w:t>
-      </w:r>
+      <w:proofErr w:type="gramStart"/>
+      <w:r>
+        <w:rPr>
+          <w:lang w:val="en-GB"/>
+        </w:rPr>
+        <w:t>is able to</w:t>
+      </w:r>
+      <w:proofErr w:type="gramEnd"/>
+      <w:r>
+        <w:rPr>
+          <w:lang w:val="en-GB"/>
+        </w:rPr>
+        <w:t xml:space="preserve"> ensure that the product container is placed by the </w:t>
+      </w:r>
+      <w:proofErr w:type="spellStart"/>
       <w:r>
         <w:rPr>
           <w:i/>
           <w:iCs/>
-          <w:lang w:val="it-IT"/>
+          <w:lang w:val="en-GB"/>
         </w:rPr>
         <w:t>cargorobot</w:t>
       </w:r>
-      <w:r>
-        <w:rPr>
-          <w:lang w:val="it-IT"/>
-        </w:rPr>
-        <w:t> within its reserved slot. At the end of the work:</w:t>
+      <w:proofErr w:type="spellEnd"/>
+      <w:r>
+        <w:rPr>
+          <w:lang w:val="en-GB"/>
+        </w:rPr>
+        <w:t xml:space="preserve"> within its reserved slot. </w:t>
+      </w:r>
+      <w:r>
+        <w:rPr>
+          <w:lang w:val="it-IT"/>
+        </w:rPr>
+        <w:t>At the end of the work:</w:t>
       </w:r>
     </w:p>
     <w:p>
@@ -935,26 +1083,28 @@
           <w:numId w:val="14"/>
         </w:numPr>
         <w:rPr>
-          <w:lang w:val="it-IT"/>
-        </w:rPr>
-      </w:pPr>
-      <w:r>
-        <w:rPr>
-          <w:lang w:val="it-IT"/>
+          <w:lang w:val="en-GB"/>
+        </w:rPr>
+      </w:pPr>
+      <w:r>
+        <w:rPr>
+          <w:lang w:val="en-GB"/>
         </w:rPr>
         <w:t>the </w:t>
       </w:r>
+      <w:proofErr w:type="spellStart"/>
       <w:r>
         <w:rPr>
           <w:i/>
           <w:iCs/>
-          <w:lang w:val="it-IT"/>
+          <w:lang w:val="en-GB"/>
         </w:rPr>
         <w:t>cargorobot</w:t>
       </w:r>
-      <w:r>
-        <w:rPr>
-          <w:lang w:val="it-IT"/>
+      <w:proofErr w:type="spellEnd"/>
+      <w:r>
+        <w:rPr>
+          <w:lang w:val="en-GB"/>
         </w:rPr>
         <w:t> should returns to its HOME location.</w:t>
       </w:r>
@@ -966,26 +1116,28 @@
           <w:numId w:val="14"/>
         </w:numPr>
         <w:rPr>
-          <w:lang w:val="it-IT"/>
-        </w:rPr>
-      </w:pPr>
-      <w:r>
-        <w:rPr>
-          <w:lang w:val="it-IT"/>
+          <w:lang w:val="en-GB"/>
+        </w:rPr>
+      </w:pPr>
+      <w:r>
+        <w:rPr>
+          <w:lang w:val="en-GB"/>
         </w:rPr>
         <w:t>the </w:t>
       </w:r>
+      <w:proofErr w:type="spellStart"/>
       <w:r>
         <w:rPr>
           <w:i/>
           <w:iCs/>
-          <w:lang w:val="it-IT"/>
+          <w:lang w:val="en-GB"/>
         </w:rPr>
         <w:t>cargoservice</w:t>
       </w:r>
-      <w:r>
-        <w:rPr>
-          <w:lang w:val="it-IT"/>
+      <w:proofErr w:type="spellEnd"/>
+      <w:r>
+        <w:rPr>
+          <w:lang w:val="en-GB"/>
         </w:rPr>
         <w:t> can process another </w:t>
       </w:r>
@@ -993,7 +1145,7 @@
         <w:rPr>
           <w:i/>
           <w:iCs/>
-          <w:lang w:val="it-IT"/>
+          <w:lang w:val="en-GB"/>
         </w:rPr>
         <w:t>load-request</w:t>
       </w:r>
@@ -1005,26 +1157,34 @@
           <w:numId w:val="14"/>
         </w:numPr>
         <w:rPr>
-          <w:lang w:val="it-IT"/>
-        </w:rPr>
-      </w:pPr>
-      <w:r>
-        <w:rPr>
-          <w:lang w:val="it-IT"/>
-        </w:rPr>
-        <w:t>is able to show the current state of the </w:t>
+          <w:lang w:val="en-GB"/>
+        </w:rPr>
+      </w:pPr>
+      <w:proofErr w:type="gramStart"/>
+      <w:r>
+        <w:rPr>
+          <w:lang w:val="en-GB"/>
+        </w:rPr>
+        <w:t>is able to</w:t>
+      </w:r>
+      <w:proofErr w:type="gramEnd"/>
+      <w:r>
+        <w:rPr>
+          <w:lang w:val="en-GB"/>
+        </w:rPr>
+        <w:t xml:space="preserve"> show the current state of the </w:t>
       </w:r>
       <w:r>
         <w:rPr>
           <w:i/>
           <w:iCs/>
-          <w:lang w:val="it-IT"/>
+          <w:lang w:val="en-GB"/>
         </w:rPr>
         <w:t>hold</w:t>
       </w:r>
       <w:r>
         <w:rPr>
-          <w:lang w:val="it-IT"/>
+          <w:lang w:val="en-GB"/>
         </w:rPr>
         <w:t>, by means of a dynamically updated </w:t>
       </w:r>
@@ -1032,13 +1192,23 @@
         <w:rPr>
           <w:b/>
           <w:bCs/>
-          <w:lang w:val="it-IT"/>
-        </w:rPr>
-        <w:t>web-gui</w:t>
-      </w:r>
-      <w:r>
-        <w:rPr>
-          <w:lang w:val="it-IT"/>
+          <w:lang w:val="en-GB"/>
+        </w:rPr>
+        <w:t>web-</w:t>
+      </w:r>
+      <w:proofErr w:type="spellStart"/>
+      <w:r>
+        <w:rPr>
+          <w:b/>
+          <w:bCs/>
+          <w:lang w:val="en-GB"/>
+        </w:rPr>
+        <w:t>gui</w:t>
+      </w:r>
+      <w:proofErr w:type="spellEnd"/>
+      <w:r>
+        <w:rPr>
+          <w:lang w:val="en-GB"/>
         </w:rPr>
         <w:t>.</w:t>
       </w:r>
@@ -1050,12 +1220,12 @@
           <w:numId w:val="14"/>
         </w:numPr>
         <w:rPr>
-          <w:lang w:val="it-IT"/>
-        </w:rPr>
-      </w:pPr>
-      <w:r>
-        <w:rPr>
-          <w:lang w:val="it-IT"/>
+          <w:lang w:val="en-GB"/>
+        </w:rPr>
+      </w:pPr>
+      <w:r>
+        <w:rPr>
+          <w:lang w:val="en-GB"/>
         </w:rPr>
         <w:t>interrupts any activity and turns on a led if the </w:t>
       </w:r>
@@ -1063,13 +1233,13 @@
         <w:rPr>
           <w:i/>
           <w:iCs/>
-          <w:lang w:val="it-IT"/>
+          <w:lang w:val="en-GB"/>
         </w:rPr>
         <w:t>sonar sensor</w:t>
       </w:r>
       <w:r>
         <w:rPr>
-          <w:lang w:val="it-IT"/>
+          <w:lang w:val="en-GB"/>
         </w:rPr>
         <w:t> measures a distance </w:t>
       </w:r>
@@ -1077,13 +1247,13 @@
         <w:rPr>
           <w:b/>
           <w:bCs/>
-          <w:lang w:val="it-IT"/>
+          <w:lang w:val="en-GB"/>
         </w:rPr>
         <w:t>D</w:t>
       </w:r>
       <w:r>
         <w:rPr>
-          <w:lang w:val="it-IT"/>
+          <w:lang w:val="en-GB"/>
         </w:rPr>
         <w:t> </w:t>
       </w:r>
@@ -1091,13 +1261,13 @@
         <w:rPr>
           <w:b/>
           <w:bCs/>
-          <w:lang w:val="it-IT"/>
+          <w:lang w:val="en-GB"/>
         </w:rPr>
         <w:t>&gt;</w:t>
       </w:r>
       <w:r>
         <w:rPr>
-          <w:lang w:val="it-IT"/>
+          <w:lang w:val="en-GB"/>
         </w:rPr>
         <w:t> </w:t>
       </w:r>
@@ -1105,13 +1275,13 @@
         <w:rPr>
           <w:b/>
           <w:bCs/>
-          <w:lang w:val="it-IT"/>
+          <w:lang w:val="en-GB"/>
         </w:rPr>
         <w:t>DFREE</w:t>
       </w:r>
       <w:r>
         <w:rPr>
-          <w:lang w:val="it-IT"/>
+          <w:lang w:val="en-GB"/>
         </w:rPr>
         <w:t> for at least </w:t>
       </w:r>
@@ -1119,13 +1289,13 @@
         <w:rPr>
           <w:b/>
           <w:bCs/>
-          <w:lang w:val="it-IT"/>
+          <w:lang w:val="en-GB"/>
         </w:rPr>
         <w:t>3</w:t>
       </w:r>
       <w:r>
         <w:rPr>
-          <w:lang w:val="it-IT"/>
+          <w:lang w:val="en-GB"/>
         </w:rPr>
         <w:t> secs (perhaps a sonar failure). The service continues its activities as soon as the sonar measures a distance </w:t>
       </w:r>
@@ -1133,13 +1303,13 @@
         <w:rPr>
           <w:b/>
           <w:bCs/>
-          <w:lang w:val="it-IT"/>
+          <w:lang w:val="en-GB"/>
         </w:rPr>
         <w:t>D</w:t>
       </w:r>
       <w:r>
         <w:rPr>
-          <w:lang w:val="it-IT"/>
+          <w:lang w:val="en-GB"/>
         </w:rPr>
         <w:t> </w:t>
       </w:r>
@@ -1147,13 +1317,13 @@
         <w:rPr>
           <w:b/>
           <w:bCs/>
-          <w:lang w:val="it-IT"/>
+          <w:lang w:val="en-GB"/>
         </w:rPr>
         <w:t>&lt;=</w:t>
       </w:r>
       <w:r>
         <w:rPr>
-          <w:lang w:val="it-IT"/>
+          <w:lang w:val="en-GB"/>
         </w:rPr>
         <w:t> </w:t>
       </w:r>
@@ -1161,13 +1331,13 @@
         <w:rPr>
           <w:b/>
           <w:bCs/>
-          <w:lang w:val="it-IT"/>
+          <w:lang w:val="en-GB"/>
         </w:rPr>
         <w:t>DFREE</w:t>
       </w:r>
       <w:r>
         <w:rPr>
-          <w:lang w:val="it-IT"/>
+          <w:lang w:val="en-GB"/>
         </w:rPr>
         <w:t>.</w:t>
       </w:r>
@@ -1176,7 +1346,7 @@
       <w:pPr>
         <w:ind w:left="360"/>
         <w:rPr>
-          <w:lang w:val="it-IT"/>
+          <w:lang w:val="en-GB"/>
         </w:rPr>
       </w:pPr>
     </w:p>
@@ -1217,7 +1387,13 @@
         <w:rPr>
           <w:lang w:val="it-IT"/>
         </w:rPr>
-        <w:t>Evidenziare  su quanti nodi computazionali diversi deve essere distribuito.</w:t>
+        <w:t>Evidenziare su</w:t>
+      </w:r>
+      <w:r>
+        <w:rPr>
+          <w:lang w:val="it-IT"/>
+        </w:rPr>
+        <w:t xml:space="preserve"> quanti nodi computazionali diversi deve essere distribuito.</w:t>
       </w:r>
     </w:p>
     <w:p>
@@ -1230,7 +1406,35 @@
         <w:rPr>
           <w:lang w:val="it-IT"/>
         </w:rPr>
-        <w:t>Distinguere i Boundary Context.</w:t>
+        <w:t xml:space="preserve">Distinguere i </w:t>
+      </w:r>
+      <w:proofErr w:type="spellStart"/>
+      <w:r>
+        <w:rPr>
+          <w:lang w:val="it-IT"/>
+        </w:rPr>
+        <w:t>Boundary</w:t>
+      </w:r>
+      <w:proofErr w:type="spellEnd"/>
+      <w:r>
+        <w:rPr>
+          <w:lang w:val="it-IT"/>
+        </w:rPr>
+        <w:t xml:space="preserve"> </w:t>
+      </w:r>
+      <w:proofErr w:type="spellStart"/>
+      <w:r>
+        <w:rPr>
+          <w:lang w:val="it-IT"/>
+        </w:rPr>
+        <w:t>Context</w:t>
+      </w:r>
+      <w:proofErr w:type="spellEnd"/>
+      <w:r>
+        <w:rPr>
+          <w:lang w:val="it-IT"/>
+        </w:rPr>
+        <w:t>.</w:t>
       </w:r>
     </w:p>
     <w:p>
@@ -1355,13 +1559,13 @@
         <w:rPr>
           <w:lang w:val="it-IT"/>
         </w:rPr>
-        <w:t>Gli attori</w:t>
-      </w:r>
-      <w:r>
-        <w:rPr>
-          <w:lang w:val="it-IT"/>
-        </w:rPr>
-        <w:t xml:space="preserve"> :</w:t>
+        <w:t xml:space="preserve">Gli </w:t>
+      </w:r>
+      <w:r>
+        <w:rPr>
+          <w:lang w:val="it-IT"/>
+        </w:rPr>
+        <w:t>attori:</w:t>
       </w:r>
       <w:r>
         <w:rPr>
@@ -1393,7 +1597,19 @@
         <w:rPr>
           <w:lang w:val="it-IT"/>
         </w:rPr>
-        <w:t>Possono essere componenti esterne al sistema , ovvero, esseri umani che interagiscono con esso:</w:t>
+        <w:t xml:space="preserve">Possono essere componenti esterne al </w:t>
+      </w:r>
+      <w:r>
+        <w:rPr>
+          <w:lang w:val="it-IT"/>
+        </w:rPr>
+        <w:t>sistema,</w:t>
+      </w:r>
+      <w:r>
+        <w:rPr>
+          <w:lang w:val="it-IT"/>
+        </w:rPr>
+        <w:t xml:space="preserve"> ovvero, esseri umani che interagiscono con esso:</w:t>
       </w:r>
     </w:p>
     <w:p>
@@ -1422,7 +1638,7 @@
           <w:bCs/>
           <w:lang w:val="it-IT"/>
         </w:rPr>
-        <w:t xml:space="preserve"> </w:t>
+        <w:t>:</w:t>
       </w:r>
       <w:r>
         <w:rPr>
@@ -1430,13 +1646,19 @@
           <w:bCs/>
           <w:lang w:val="it-IT"/>
         </w:rPr>
-        <w:t xml:space="preserve">: </w:t>
-      </w:r>
-      <w:r>
-        <w:rPr>
-          <w:lang w:val="it-IT"/>
-        </w:rPr>
-        <w:t xml:space="preserve">colui  che </w:t>
+        <w:t xml:space="preserve"> </w:t>
+      </w:r>
+      <w:r>
+        <w:rPr>
+          <w:lang w:val="it-IT"/>
+        </w:rPr>
+        <w:t>colui che</w:t>
+      </w:r>
+      <w:r>
+        <w:rPr>
+          <w:lang w:val="it-IT"/>
+        </w:rPr>
+        <w:t xml:space="preserve"> </w:t>
       </w:r>
       <w:r>
         <w:rPr>
@@ -1523,6 +1745,7 @@
           <w:lang w:val="it-IT"/>
         </w:rPr>
       </w:pPr>
+      <w:proofErr w:type="spellStart"/>
       <w:r>
         <w:rPr>
           <w:b/>
@@ -1530,40 +1753,14 @@
           <w:u w:val="single"/>
           <w:lang w:val="it-IT"/>
         </w:rPr>
-        <w:t>c</w:t>
-      </w:r>
-      <w:r>
-        <w:rPr>
-          <w:b/>
-          <w:bCs/>
-          <w:u w:val="single"/>
-          <w:lang w:val="it-IT"/>
-        </w:rPr>
-        <w:t>argo</w:t>
-      </w:r>
-      <w:r>
-        <w:rPr>
-          <w:b/>
-          <w:bCs/>
-          <w:u w:val="single"/>
-          <w:lang w:val="it-IT"/>
-        </w:rPr>
-        <w:t>ro</w:t>
-      </w:r>
-      <w:r>
-        <w:rPr>
-          <w:b/>
-          <w:bCs/>
-          <w:u w:val="single"/>
-          <w:lang w:val="it-IT"/>
-        </w:rPr>
-        <w:t>bot</w:t>
-      </w:r>
-      <w:r>
-        <w:rPr>
-          <w:lang w:val="it-IT"/>
-        </w:rPr>
-        <w:t xml:space="preserve"> :</w:t>
+        <w:t>cargorobot</w:t>
+      </w:r>
+      <w:proofErr w:type="spellEnd"/>
+      <w:r>
+        <w:rPr>
+          <w:lang w:val="it-IT"/>
+        </w:rPr>
+        <w:t>:</w:t>
       </w:r>
       <w:r>
         <w:rPr>
@@ -1589,6 +1786,7 @@
           <w:lang w:val="it-IT"/>
         </w:rPr>
       </w:pPr>
+      <w:proofErr w:type="gramStart"/>
       <w:r>
         <w:rPr>
           <w:b/>
@@ -1606,11 +1804,26 @@
         </w:rPr>
         <w:t xml:space="preserve"> :</w:t>
       </w:r>
-      <w:r>
-        <w:rPr>
-          <w:lang w:val="it-IT"/>
-        </w:rPr>
-        <w:t xml:space="preserve"> registra la presenza/assenza di un contenitore all’IOPort.</w:t>
+      <w:proofErr w:type="gramEnd"/>
+      <w:r>
+        <w:rPr>
+          <w:lang w:val="it-IT"/>
+        </w:rPr>
+        <w:t xml:space="preserve"> registra la presenza/assenza di un contenitore all’</w:t>
+      </w:r>
+      <w:proofErr w:type="spellStart"/>
+      <w:r>
+        <w:rPr>
+          <w:lang w:val="it-IT"/>
+        </w:rPr>
+        <w:t>IOPort</w:t>
+      </w:r>
+      <w:proofErr w:type="spellEnd"/>
+      <w:r>
+        <w:rPr>
+          <w:lang w:val="it-IT"/>
+        </w:rPr>
+        <w:t>.</w:t>
       </w:r>
     </w:p>
     <w:p>
@@ -1742,13 +1955,21 @@
           <w:bCs/>
           <w:lang w:val="it-IT"/>
         </w:rPr>
-        <w:t>richiesta di carico</w:t>
-      </w:r>
-      <w:r>
-        <w:rPr>
-          <w:lang w:val="it-IT"/>
-        </w:rPr>
-        <w:t xml:space="preserve"> :</w:t>
+        <w:t xml:space="preserve">richiesta di </w:t>
+      </w:r>
+      <w:r>
+        <w:rPr>
+          <w:b/>
+          <w:bCs/>
+          <w:lang w:val="it-IT"/>
+        </w:rPr>
+        <w:t>carico</w:t>
+      </w:r>
+      <w:r>
+        <w:rPr>
+          <w:lang w:val="it-IT"/>
+        </w:rPr>
+        <w:t>:</w:t>
       </w:r>
       <w:r>
         <w:rPr>
@@ -1760,7 +1981,21 @@
         <w:rPr>
           <w:lang w:val="it-IT"/>
         </w:rPr>
-        <w:t xml:space="preserve"> cargoservice riceve una richiesta di carico dalla company.</w:t>
+        <w:t xml:space="preserve"> </w:t>
+      </w:r>
+      <w:proofErr w:type="spellStart"/>
+      <w:r>
+        <w:rPr>
+          <w:lang w:val="it-IT"/>
+        </w:rPr>
+        <w:t>cargoservice</w:t>
+      </w:r>
+      <w:proofErr w:type="spellEnd"/>
+      <w:r>
+        <w:rPr>
+          <w:lang w:val="it-IT"/>
+        </w:rPr>
+        <w:t xml:space="preserve"> riceve una richiesta di carico dalla company.</w:t>
       </w:r>
     </w:p>
     <w:p>
@@ -1788,7 +2023,7 @@
           <w:bCs/>
           <w:lang w:val="it-IT"/>
         </w:rPr>
-        <w:t xml:space="preserve"> </w:t>
+        <w:t>richiesta</w:t>
       </w:r>
       <w:r>
         <w:rPr>
@@ -1796,7 +2031,7 @@
           <w:bCs/>
           <w:lang w:val="it-IT"/>
         </w:rPr>
-        <w:t>richiesta di carico:</w:t>
+        <w:t xml:space="preserve"> di carico:</w:t>
       </w:r>
       <w:r>
         <w:rPr>
@@ -1818,11 +2053,19 @@
         </w:rPr>
         <w:t xml:space="preserve">il </w:t>
       </w:r>
-      <w:r>
-        <w:rPr>
-          <w:lang w:val="it-IT"/>
-        </w:rPr>
-        <w:t xml:space="preserve">cargoservice rifiuta la richiesta di carico </w:t>
+      <w:proofErr w:type="spellStart"/>
+      <w:r>
+        <w:rPr>
+          <w:lang w:val="it-IT"/>
+        </w:rPr>
+        <w:t>cargoservice</w:t>
+      </w:r>
+      <w:proofErr w:type="spellEnd"/>
+      <w:r>
+        <w:rPr>
+          <w:lang w:val="it-IT"/>
+        </w:rPr>
+        <w:t xml:space="preserve"> rifiuta la richiesta di carico </w:t>
       </w:r>
       <w:r>
         <w:rPr>
@@ -1846,8 +2089,16 @@
         <w:rPr>
           <w:lang w:val="it-IT"/>
         </w:rPr>
-        <w:t xml:space="preserve"> il prodotto non è stato registrato dal productservice</w:t>
-      </w:r>
+        <w:t xml:space="preserve"> il prodotto non è stato registrato dal </w:t>
+      </w:r>
+      <w:proofErr w:type="spellStart"/>
+      <w:r>
+        <w:rPr>
+          <w:lang w:val="it-IT"/>
+        </w:rPr>
+        <w:t>productservice</w:t>
+      </w:r>
+      <w:proofErr w:type="spellEnd"/>
       <w:r>
         <w:rPr>
           <w:lang w:val="it-IT"/>
@@ -1968,7 +2219,17 @@
           <w:bCs/>
           <w:lang w:val="it-IT"/>
         </w:rPr>
-        <w:t xml:space="preserve"> prodotto</w:t>
+        <w:t xml:space="preserve"> </w:t>
+      </w:r>
+      <w:proofErr w:type="spellStart"/>
+      <w:proofErr w:type="gramStart"/>
+      <w:r>
+        <w:rPr>
+          <w:b/>
+          <w:bCs/>
+          <w:lang w:val="it-IT"/>
+        </w:rPr>
+        <w:t>prodotto</w:t>
       </w:r>
       <w:r>
         <w:rPr>
@@ -1980,13 +2241,35 @@
         <w:rPr>
           <w:lang w:val="it-IT"/>
         </w:rPr>
-        <w:t>dopo aver riservato uno slot,</w:t>
-      </w:r>
-      <w:r>
-        <w:rPr>
-          <w:lang w:val="it-IT"/>
-        </w:rPr>
-        <w:t xml:space="preserve"> il cargoservice attende che il sonar registri la presenza del prodotto da caricare all’IO-Port.</w:t>
+        <w:t>dopo</w:t>
+      </w:r>
+      <w:proofErr w:type="spellEnd"/>
+      <w:proofErr w:type="gramEnd"/>
+      <w:r>
+        <w:rPr>
+          <w:lang w:val="it-IT"/>
+        </w:rPr>
+        <w:t xml:space="preserve"> aver riservato uno slot,</w:t>
+      </w:r>
+      <w:r>
+        <w:rPr>
+          <w:lang w:val="it-IT"/>
+        </w:rPr>
+        <w:t xml:space="preserve"> il </w:t>
+      </w:r>
+      <w:proofErr w:type="spellStart"/>
+      <w:r>
+        <w:rPr>
+          <w:lang w:val="it-IT"/>
+        </w:rPr>
+        <w:t>cargoservice</w:t>
+      </w:r>
+      <w:proofErr w:type="spellEnd"/>
+      <w:r>
+        <w:rPr>
+          <w:lang w:val="it-IT"/>
+        </w:rPr>
+        <w:t xml:space="preserve"> attende che il sonar registri la presenza del prodotto da caricare all’IO-Port.</w:t>
       </w:r>
     </w:p>
     <w:p>
@@ -2041,7 +2324,21 @@
         <w:rPr>
           <w:lang w:val="it-IT"/>
         </w:rPr>
-        <w:t xml:space="preserve">il cargoservice riceve il PID del prodotto e lo slot </w:t>
+        <w:t xml:space="preserve">il </w:t>
+      </w:r>
+      <w:proofErr w:type="spellStart"/>
+      <w:r>
+        <w:rPr>
+          <w:lang w:val="it-IT"/>
+        </w:rPr>
+        <w:t>cargoservice</w:t>
+      </w:r>
+      <w:proofErr w:type="spellEnd"/>
+      <w:r>
+        <w:rPr>
+          <w:lang w:val="it-IT"/>
+        </w:rPr>
+        <w:t xml:space="preserve"> riceve il PID del prodotto e lo slot </w:t>
       </w:r>
       <w:r>
         <w:rPr>
@@ -2061,23 +2358,45 @@
         </w:rPr>
         <w:t xml:space="preserve"> Manda quindi al robot indicazioni </w:t>
       </w:r>
-      <w:r>
-        <w:rPr>
-          <w:lang w:val="it-IT"/>
-        </w:rPr>
-        <w:t xml:space="preserve">affinchè </w:t>
-      </w:r>
-      <w:r>
-        <w:rPr>
-          <w:lang w:val="it-IT"/>
-        </w:rPr>
-        <w:t>lo prelevi da</w:t>
-      </w:r>
-      <w:r>
-        <w:rPr>
-          <w:lang w:val="it-IT"/>
-        </w:rPr>
-        <w:t xml:space="preserve">l’IO-Port e lo porti allo slot </w:t>
+      <w:proofErr w:type="spellStart"/>
+      <w:r>
+        <w:rPr>
+          <w:lang w:val="it-IT"/>
+        </w:rPr>
+        <w:t>affinchè</w:t>
+      </w:r>
+      <w:proofErr w:type="spellEnd"/>
+      <w:r>
+        <w:rPr>
+          <w:lang w:val="it-IT"/>
+        </w:rPr>
+        <w:t xml:space="preserve"> </w:t>
+      </w:r>
+      <w:r>
+        <w:rPr>
+          <w:lang w:val="it-IT"/>
+        </w:rPr>
+        <w:t xml:space="preserve">lo prelevi </w:t>
+      </w:r>
+      <w:proofErr w:type="spellStart"/>
+      <w:r>
+        <w:rPr>
+          <w:lang w:val="it-IT"/>
+        </w:rPr>
+        <w:t>da</w:t>
+      </w:r>
+      <w:r>
+        <w:rPr>
+          <w:lang w:val="it-IT"/>
+        </w:rPr>
+        <w:t>l’IO-Port</w:t>
+      </w:r>
+      <w:proofErr w:type="spellEnd"/>
+      <w:r>
+        <w:rPr>
+          <w:lang w:val="it-IT"/>
+        </w:rPr>
+        <w:t xml:space="preserve"> e lo porti allo slot </w:t>
       </w:r>
       <w:r>
         <w:rPr>
@@ -2189,7 +2508,7 @@
           <w:bCs/>
           <w:lang w:val="it-IT"/>
         </w:rPr>
-        <w:t xml:space="preserve"> stato della stiva: </w:t>
+        <w:t xml:space="preserve"> stato della </w:t>
       </w:r>
       <w:r>
         <w:rPr>
@@ -2197,20 +2516,56 @@
           <w:bCs/>
           <w:lang w:val="it-IT"/>
         </w:rPr>
+        <w:t>stiva: il</w:t>
+      </w:r>
+      <w:r>
+        <w:rPr>
+          <w:lang w:val="it-IT"/>
+        </w:rPr>
         <w:t xml:space="preserve"> </w:t>
       </w:r>
-      <w:r>
-        <w:rPr>
-          <w:lang w:val="it-IT"/>
-        </w:rPr>
-        <w:t xml:space="preserve">il cargoservice aggiorna dinamicamente lo stato della stiva, visibie tramite </w:t>
-      </w:r>
-      <w:r>
-        <w:rPr>
-          <w:lang w:val="it-IT"/>
-        </w:rPr>
-        <w:t>la webgui</w:t>
-      </w:r>
+      <w:proofErr w:type="spellStart"/>
+      <w:r>
+        <w:rPr>
+          <w:lang w:val="it-IT"/>
+        </w:rPr>
+        <w:t>cargoservice</w:t>
+      </w:r>
+      <w:proofErr w:type="spellEnd"/>
+      <w:r>
+        <w:rPr>
+          <w:lang w:val="it-IT"/>
+        </w:rPr>
+        <w:t xml:space="preserve"> aggiorna dinamicamente lo stato della stiva, </w:t>
+      </w:r>
+      <w:proofErr w:type="spellStart"/>
+      <w:r>
+        <w:rPr>
+          <w:lang w:val="it-IT"/>
+        </w:rPr>
+        <w:t>visibie</w:t>
+      </w:r>
+      <w:proofErr w:type="spellEnd"/>
+      <w:r>
+        <w:rPr>
+          <w:lang w:val="it-IT"/>
+        </w:rPr>
+        <w:t xml:space="preserve"> tramite </w:t>
+      </w:r>
+      <w:r>
+        <w:rPr>
+          <w:lang w:val="it-IT"/>
+        </w:rPr>
+        <w:t xml:space="preserve">la </w:t>
+      </w:r>
+      <w:proofErr w:type="spellStart"/>
+      <w:r>
+        <w:rPr>
+          <w:lang w:val="it-IT"/>
+        </w:rPr>
+        <w:t>webgui</w:t>
+      </w:r>
+      <w:proofErr w:type="spellEnd"/>
       <w:r>
         <w:rPr>
           <w:lang w:val="it-IT"/>
@@ -2243,13 +2598,13 @@
         <w:rPr>
           <w:lang w:val="it-IT"/>
         </w:rPr>
-        <w:t xml:space="preserve">Vincoli interni </w:t>
-      </w:r>
-      <w:r>
-        <w:rPr>
-          <w:lang w:val="it-IT"/>
-        </w:rPr>
-        <w:t>:</w:t>
+        <w:t xml:space="preserve">Vincoli </w:t>
+      </w:r>
+      <w:r>
+        <w:rPr>
+          <w:lang w:val="it-IT"/>
+        </w:rPr>
+        <w:t>interni:</w:t>
       </w:r>
       <w:r>
         <w:rPr>
@@ -2587,12 +2942,14 @@
                 <w:lang w:val="it-IT"/>
               </w:rPr>
             </w:pPr>
+            <w:proofErr w:type="spellStart"/>
             <w:r>
               <w:rPr>
                 <w:lang w:val="it-IT"/>
               </w:rPr>
               <w:t>cargoservice</w:t>
             </w:r>
+            <w:proofErr w:type="spellEnd"/>
           </w:p>
         </w:tc>
         <w:tc>
@@ -2646,12 +3003,14 @@
                 <w:lang w:val="it-IT"/>
               </w:rPr>
             </w:pPr>
+            <w:proofErr w:type="spellStart"/>
             <w:r>
               <w:rPr>
                 <w:lang w:val="it-IT"/>
               </w:rPr>
               <w:t>productservice</w:t>
             </w:r>
+            <w:proofErr w:type="spellEnd"/>
           </w:p>
         </w:tc>
         <w:tc>
@@ -2705,12 +3064,14 @@
                 <w:lang w:val="it-IT"/>
               </w:rPr>
             </w:pPr>
+            <w:proofErr w:type="spellStart"/>
             <w:r>
               <w:rPr>
                 <w:lang w:val="it-IT"/>
               </w:rPr>
               <w:t>sonarservice</w:t>
             </w:r>
+            <w:proofErr w:type="spellEnd"/>
           </w:p>
         </w:tc>
         <w:tc>
@@ -2764,12 +3125,14 @@
                 <w:lang w:val="it-IT"/>
               </w:rPr>
             </w:pPr>
+            <w:proofErr w:type="spellStart"/>
             <w:r>
               <w:rPr>
                 <w:lang w:val="it-IT"/>
               </w:rPr>
               <w:t>webgui</w:t>
             </w:r>
+            <w:proofErr w:type="spellEnd"/>
           </w:p>
         </w:tc>
         <w:tc>
@@ -2827,6 +3190,7 @@
           <w:lang w:val="it-IT"/>
         </w:rPr>
       </w:pPr>
+      <w:proofErr w:type="spellStart"/>
       <w:r>
         <w:rPr>
           <w:rFonts w:asciiTheme="majorHAnsi" w:hAnsiTheme="majorHAnsi" w:cstheme="majorHAnsi"/>
@@ -2847,6 +3211,7 @@
         </w:rPr>
         <w:t>ary</w:t>
       </w:r>
+      <w:proofErr w:type="spellEnd"/>
       <w:r>
         <w:rPr>
           <w:rFonts w:asciiTheme="majorHAnsi" w:hAnsiTheme="majorHAnsi" w:cstheme="majorHAnsi"/>
@@ -2855,7 +3220,29 @@
           <w:szCs w:val="28"/>
           <w:lang w:val="it-IT"/>
         </w:rPr>
-        <w:t xml:space="preserve"> Context:</w:t>
+        <w:t xml:space="preserve"> </w:t>
+      </w:r>
+      <w:proofErr w:type="spellStart"/>
+      <w:r>
+        <w:rPr>
+          <w:rFonts w:asciiTheme="majorHAnsi" w:hAnsiTheme="majorHAnsi" w:cstheme="majorHAnsi"/>
+          <w:color w:val="0070C0"/>
+          <w:sz w:val="28"/>
+          <w:szCs w:val="28"/>
+          <w:lang w:val="it-IT"/>
+        </w:rPr>
+        <w:t>Context</w:t>
+      </w:r>
+      <w:proofErr w:type="spellEnd"/>
+      <w:r>
+        <w:rPr>
+          <w:rFonts w:asciiTheme="majorHAnsi" w:hAnsiTheme="majorHAnsi" w:cstheme="majorHAnsi"/>
+          <w:color w:val="0070C0"/>
+          <w:sz w:val="28"/>
+          <w:szCs w:val="28"/>
+          <w:lang w:val="it-IT"/>
+        </w:rPr>
+        <w:t>:</w:t>
       </w:r>
     </w:p>
     <w:p>
@@ -2868,7 +3255,21 @@
         <w:rPr>
           <w:lang w:val="it-IT"/>
         </w:rPr>
-        <w:t>è un concetto fondamentale del Domain-Driven Design (DDD).</w:t>
+        <w:t>è un concetto fondamentale del Domain-</w:t>
+      </w:r>
+      <w:proofErr w:type="spellStart"/>
+      <w:r>
+        <w:rPr>
+          <w:lang w:val="it-IT"/>
+        </w:rPr>
+        <w:t>Driven</w:t>
+      </w:r>
+      <w:proofErr w:type="spellEnd"/>
+      <w:r>
+        <w:rPr>
+          <w:lang w:val="it-IT"/>
+        </w:rPr>
+        <w:t xml:space="preserve"> Design (DDD).</w:t>
       </w:r>
       <w:r>
         <w:rPr>
@@ -2890,6 +3291,7 @@
           <w:lang w:val="it-IT"/>
         </w:rPr>
       </w:pPr>
+      <w:proofErr w:type="spellStart"/>
       <w:r>
         <w:rPr>
           <w:b/>
@@ -2898,6 +3300,7 @@
         </w:rPr>
         <w:t>productservice</w:t>
       </w:r>
+      <w:proofErr w:type="spellEnd"/>
       <w:r>
         <w:rPr>
           <w:lang w:val="it-IT"/>
@@ -2911,6 +3314,7 @@
           <w:lang w:val="it-IT"/>
         </w:rPr>
       </w:pPr>
+      <w:proofErr w:type="spellStart"/>
       <w:r>
         <w:rPr>
           <w:b/>
@@ -2920,6 +3324,7 @@
         <w:lastRenderedPageBreak/>
         <w:t>cargoservice</w:t>
       </w:r>
+      <w:proofErr w:type="spellEnd"/>
       <w:r>
         <w:rPr>
           <w:lang w:val="it-IT"/>
@@ -2933,6 +3338,7 @@
           <w:lang w:val="it-IT"/>
         </w:rPr>
       </w:pPr>
+      <w:proofErr w:type="spellStart"/>
       <w:r>
         <w:rPr>
           <w:b/>
@@ -2941,6 +3347,7 @@
         </w:rPr>
         <w:t>sonarservice</w:t>
       </w:r>
+      <w:proofErr w:type="spellEnd"/>
       <w:r>
         <w:rPr>
           <w:lang w:val="it-IT"/>
@@ -2954,6 +3361,7 @@
           <w:lang w:val="it-IT"/>
         </w:rPr>
       </w:pPr>
+      <w:proofErr w:type="spellStart"/>
       <w:r>
         <w:rPr>
           <w:b/>
@@ -2962,6 +3370,7 @@
         </w:rPr>
         <w:t>webgui</w:t>
       </w:r>
+      <w:proofErr w:type="spellEnd"/>
       <w:r>
         <w:rPr>
           <w:lang w:val="it-IT"/>
@@ -3093,12 +3502,14 @@
                 <w:lang w:val="it-IT"/>
               </w:rPr>
             </w:pPr>
+            <w:proofErr w:type="spellStart"/>
             <w:r>
               <w:rPr>
                 <w:lang w:val="it-IT"/>
               </w:rPr>
               <w:t>DDRrobot</w:t>
             </w:r>
+            <w:proofErr w:type="spellEnd"/>
           </w:p>
         </w:tc>
         <w:tc>
@@ -3139,7 +3550,21 @@
               <w:rPr>
                 <w:lang w:val="it-IT"/>
               </w:rPr>
-              <w:t>. È fornito sia l’harware che un software con cui controllarlo.</w:t>
+              <w:t>. È fornito sia l’</w:t>
+            </w:r>
+            <w:proofErr w:type="spellStart"/>
+            <w:r>
+              <w:rPr>
+                <w:lang w:val="it-IT"/>
+              </w:rPr>
+              <w:t>harware</w:t>
+            </w:r>
+            <w:proofErr w:type="spellEnd"/>
+            <w:r>
+              <w:rPr>
+                <w:lang w:val="it-IT"/>
+              </w:rPr>
+              <w:t xml:space="preserve"> che un software con cui controllarlo.</w:t>
             </w:r>
           </w:p>
         </w:tc>
@@ -3177,7 +3602,19 @@
               <w:rPr>
                 <w:lang w:val="it-IT"/>
               </w:rPr>
-              <w:t>Harware</w:t>
+              <w:t>Har</w:t>
+            </w:r>
+            <w:r>
+              <w:rPr>
+                <w:lang w:val="it-IT"/>
+              </w:rPr>
+              <w:t>d</w:t>
+            </w:r>
+            <w:r>
+              <w:rPr>
+                <w:lang w:val="it-IT"/>
+              </w:rPr>
+              <w:t>ware</w:t>
             </w:r>
           </w:p>
         </w:tc>
@@ -3215,8 +3652,66 @@
               <w:rPr>
                 <w:lang w:val="it-IT"/>
               </w:rPr>
+              <w:t xml:space="preserve">Led </w:t>
+            </w:r>
+          </w:p>
+        </w:tc>
+        <w:tc>
+          <w:tcPr>
+            <w:tcW w:w="2927" w:type="dxa"/>
+          </w:tcPr>
+          <w:p>
+            <w:pPr>
+              <w:rPr>
+                <w:lang w:val="it-IT"/>
+              </w:rPr>
+            </w:pPr>
+            <w:r>
+              <w:rPr>
+                <w:lang w:val="it-IT"/>
+              </w:rPr>
+              <w:t>Hardware</w:t>
+            </w:r>
+          </w:p>
+        </w:tc>
+        <w:tc>
+          <w:tcPr>
+            <w:tcW w:w="2927" w:type="dxa"/>
+          </w:tcPr>
+          <w:p>
+            <w:pPr>
+              <w:rPr>
+                <w:lang w:val="it-IT"/>
+              </w:rPr>
+            </w:pPr>
+            <w:r>
+              <w:rPr>
+                <w:lang w:val="it-IT"/>
+              </w:rPr>
+              <w:t>Led che si accende e spegne per segnalare visivamente una distanza troppo corta degli oggetti rispetto al sonar</w:t>
+            </w:r>
+          </w:p>
+        </w:tc>
+      </w:tr>
+      <w:tr>
+        <w:tc>
+          <w:tcPr>
+            <w:tcW w:w="2926" w:type="dxa"/>
+          </w:tcPr>
+          <w:p>
+            <w:pPr>
+              <w:rPr>
+                <w:lang w:val="it-IT"/>
+              </w:rPr>
+            </w:pPr>
+            <w:proofErr w:type="spellStart"/>
+            <w:r>
+              <w:rPr>
+                <w:lang w:val="it-IT"/>
+              </w:rPr>
               <w:t>IOPort</w:t>
             </w:r>
+            <w:proofErr w:type="spellEnd"/>
           </w:p>
         </w:tc>
         <w:tc>
@@ -3419,12 +3914,14 @@
                 <w:lang w:val="it-IT"/>
               </w:rPr>
             </w:pPr>
+            <w:proofErr w:type="spellStart"/>
             <w:r>
               <w:rPr>
                 <w:lang w:val="it-IT"/>
               </w:rPr>
               <w:t>webgui</w:t>
             </w:r>
+            <w:proofErr w:type="spellEnd"/>
           </w:p>
         </w:tc>
         <w:tc>
@@ -3475,12 +3972,14 @@
                 <w:lang w:val="it-IT"/>
               </w:rPr>
             </w:pPr>
+            <w:proofErr w:type="spellStart"/>
             <w:r>
               <w:rPr>
                 <w:lang w:val="it-IT"/>
               </w:rPr>
               <w:t>cargoservice</w:t>
             </w:r>
+            <w:proofErr w:type="spellEnd"/>
           </w:p>
         </w:tc>
         <w:tc>
@@ -3531,12 +4030,14 @@
                 <w:lang w:val="it-IT"/>
               </w:rPr>
             </w:pPr>
+            <w:proofErr w:type="spellStart"/>
             <w:r>
               <w:rPr>
                 <w:lang w:val="it-IT"/>
               </w:rPr>
               <w:t>productservice</w:t>
             </w:r>
+            <w:proofErr w:type="spellEnd"/>
           </w:p>
         </w:tc>
         <w:tc>
@@ -3593,12 +4094,14 @@
                 <w:lang w:val="it-IT"/>
               </w:rPr>
             </w:pPr>
+            <w:proofErr w:type="spellStart"/>
             <w:r>
               <w:rPr>
                 <w:lang w:val="it-IT"/>
               </w:rPr>
               <w:t>sonarservice</w:t>
             </w:r>
+            <w:proofErr w:type="spellEnd"/>
           </w:p>
         </w:tc>
         <w:tc>
@@ -3633,7 +4136,36 @@
               <w:rPr>
                 <w:lang w:val="it-IT"/>
               </w:rPr>
-              <w:t>segnala l’avvenuta consegna di un carico all’IOPort e di conseguenza informa il cargoservice.</w:t>
+              <w:t>segnala l’avvenuta consegna di un carico all’</w:t>
+            </w:r>
+            <w:proofErr w:type="spellStart"/>
+            <w:r>
+              <w:rPr>
+                <w:lang w:val="it-IT"/>
+              </w:rPr>
+              <w:t>IOPort</w:t>
+            </w:r>
+            <w:proofErr w:type="spellEnd"/>
+            <w:r>
+              <w:rPr>
+                <w:lang w:val="it-IT"/>
+              </w:rPr>
+              <w:t xml:space="preserve"> e di conseguenza informa il </w:t>
+            </w:r>
+            <w:proofErr w:type="spellStart"/>
+            <w:r>
+              <w:rPr>
+                <w:lang w:val="it-IT"/>
+              </w:rPr>
+              <w:lastRenderedPageBreak/>
+              <w:t>cargoservice</w:t>
+            </w:r>
+            <w:proofErr w:type="spellEnd"/>
+            <w:r>
+              <w:rPr>
+                <w:lang w:val="it-IT"/>
+              </w:rPr>
+              <w:t>.</w:t>
             </w:r>
           </w:p>
         </w:tc>
@@ -3801,8 +4333,10 @@
           <w:szCs w:val="24"/>
           <w:lang w:val="it-IT"/>
         </w:rPr>
-        <w:t>L’architettura del sistema prevede quattro componenti software principali (cargoservice, productservice, sonarservice,webgui) che cooperano con elementi harware (robot, sonar, IOPort, stiva) attraverso una logica distribuita ma modellabile.</w:t>
-      </w:r>
+        <w:lastRenderedPageBreak/>
+        <w:t>L’architettura del sistema prevede quattro componenti software principali (</w:t>
+      </w:r>
+      <w:proofErr w:type="spellStart"/>
       <w:r>
         <w:rPr>
           <w:rFonts w:asciiTheme="majorHAnsi" w:hAnsiTheme="majorHAnsi" w:cstheme="majorHAnsi"/>
@@ -3810,9 +4344,9 @@
           <w:szCs w:val="24"/>
           <w:lang w:val="it-IT"/>
         </w:rPr>
-        <w:br/>
-        <w:t xml:space="preserve">Tutti i componenti sono modellati come microservizi autonomi che comunicano via </w:t>
-      </w:r>
+        <w:t>cargoservice</w:t>
+      </w:r>
+      <w:proofErr w:type="spellEnd"/>
       <w:r>
         <w:rPr>
           <w:rFonts w:asciiTheme="majorHAnsi" w:hAnsiTheme="majorHAnsi" w:cstheme="majorHAnsi"/>
@@ -3820,9 +4354,9 @@
           <w:szCs w:val="24"/>
           <w:lang w:val="it-IT"/>
         </w:rPr>
-        <w:lastRenderedPageBreak/>
-        <w:t>messaggi o eventi.</w:t>
-      </w:r>
+        <w:t xml:space="preserve">, </w:t>
+      </w:r>
+      <w:proofErr w:type="spellStart"/>
       <w:r>
         <w:rPr>
           <w:rFonts w:asciiTheme="majorHAnsi" w:hAnsiTheme="majorHAnsi" w:cstheme="majorHAnsi"/>
@@ -3830,8 +4364,117 @@
           <w:szCs w:val="24"/>
           <w:lang w:val="it-IT"/>
         </w:rPr>
+        <w:t>productservice</w:t>
+      </w:r>
+      <w:proofErr w:type="spellEnd"/>
+      <w:r>
+        <w:rPr>
+          <w:rFonts w:asciiTheme="majorHAnsi" w:hAnsiTheme="majorHAnsi" w:cstheme="majorHAnsi"/>
+          <w:sz w:val="24"/>
+          <w:szCs w:val="24"/>
+          <w:lang w:val="it-IT"/>
+        </w:rPr>
+        <w:t xml:space="preserve">, </w:t>
+      </w:r>
+      <w:proofErr w:type="spellStart"/>
+      <w:proofErr w:type="gramStart"/>
+      <w:r>
+        <w:rPr>
+          <w:rFonts w:asciiTheme="majorHAnsi" w:hAnsiTheme="majorHAnsi" w:cstheme="majorHAnsi"/>
+          <w:sz w:val="24"/>
+          <w:szCs w:val="24"/>
+          <w:lang w:val="it-IT"/>
+        </w:rPr>
+        <w:t>sonarservice,webgui</w:t>
+      </w:r>
+      <w:proofErr w:type="spellEnd"/>
+      <w:proofErr w:type="gramEnd"/>
+      <w:r>
+        <w:rPr>
+          <w:rFonts w:asciiTheme="majorHAnsi" w:hAnsiTheme="majorHAnsi" w:cstheme="majorHAnsi"/>
+          <w:sz w:val="24"/>
+          <w:szCs w:val="24"/>
+          <w:lang w:val="it-IT"/>
+        </w:rPr>
+        <w:t>) che cooperano con elementi har</w:t>
+      </w:r>
+      <w:r>
+        <w:rPr>
+          <w:rFonts w:asciiTheme="majorHAnsi" w:hAnsiTheme="majorHAnsi" w:cstheme="majorHAnsi"/>
+          <w:sz w:val="24"/>
+          <w:szCs w:val="24"/>
+          <w:lang w:val="it-IT"/>
+        </w:rPr>
+        <w:t>d</w:t>
+      </w:r>
+      <w:r>
+        <w:rPr>
+          <w:rFonts w:asciiTheme="majorHAnsi" w:hAnsiTheme="majorHAnsi" w:cstheme="majorHAnsi"/>
+          <w:sz w:val="24"/>
+          <w:szCs w:val="24"/>
+          <w:lang w:val="it-IT"/>
+        </w:rPr>
+        <w:t xml:space="preserve">ware (robot, sonar, </w:t>
+      </w:r>
+      <w:proofErr w:type="spellStart"/>
+      <w:r>
+        <w:rPr>
+          <w:rFonts w:asciiTheme="majorHAnsi" w:hAnsiTheme="majorHAnsi" w:cstheme="majorHAnsi"/>
+          <w:sz w:val="24"/>
+          <w:szCs w:val="24"/>
+          <w:lang w:val="it-IT"/>
+        </w:rPr>
+        <w:t>IOPort</w:t>
+      </w:r>
+      <w:proofErr w:type="spellEnd"/>
+      <w:r>
+        <w:rPr>
+          <w:rFonts w:asciiTheme="majorHAnsi" w:hAnsiTheme="majorHAnsi" w:cstheme="majorHAnsi"/>
+          <w:sz w:val="24"/>
+          <w:szCs w:val="24"/>
+          <w:lang w:val="it-IT"/>
+        </w:rPr>
+        <w:t>, stiva) attraverso una logica distribuita ma modellabile.</w:t>
+      </w:r>
+      <w:r>
+        <w:rPr>
+          <w:rFonts w:asciiTheme="majorHAnsi" w:hAnsiTheme="majorHAnsi" w:cstheme="majorHAnsi"/>
+          <w:sz w:val="24"/>
+          <w:szCs w:val="24"/>
+          <w:lang w:val="it-IT"/>
+        </w:rPr>
         <w:br/>
-        <w:t>L’interfaccia webgui consente la visualizzazione dello stato della stiva.</w:t>
+        <w:t>Tutti i componenti sono modellati come microservizi autonomi che comunicano via messaggi o eventi.</w:t>
+      </w:r>
+      <w:r>
+        <w:rPr>
+          <w:rFonts w:asciiTheme="majorHAnsi" w:hAnsiTheme="majorHAnsi" w:cstheme="majorHAnsi"/>
+          <w:sz w:val="24"/>
+          <w:szCs w:val="24"/>
+          <w:lang w:val="it-IT"/>
+        </w:rPr>
+        <w:br/>
+        <w:t xml:space="preserve">L’interfaccia </w:t>
+      </w:r>
+      <w:proofErr w:type="spellStart"/>
+      <w:r>
+        <w:rPr>
+          <w:rFonts w:asciiTheme="majorHAnsi" w:hAnsiTheme="majorHAnsi" w:cstheme="majorHAnsi"/>
+          <w:sz w:val="24"/>
+          <w:szCs w:val="24"/>
+          <w:lang w:val="it-IT"/>
+        </w:rPr>
+        <w:t>webgui</w:t>
+      </w:r>
+      <w:proofErr w:type="spellEnd"/>
+      <w:r>
+        <w:rPr>
+          <w:rFonts w:asciiTheme="majorHAnsi" w:hAnsiTheme="majorHAnsi" w:cstheme="majorHAnsi"/>
+          <w:sz w:val="24"/>
+          <w:szCs w:val="24"/>
+          <w:lang w:val="it-IT"/>
+        </w:rPr>
+        <w:t xml:space="preserve"> consente la visualizzazione dello stato della stiva.</w:t>
       </w:r>
     </w:p>
     <w:p>
@@ -3851,7 +4494,19 @@
           <w:szCs w:val="28"/>
           <w:lang w:val="it-IT"/>
         </w:rPr>
-        <w:t>Modello dei messaggi</w:t>
+        <w:t xml:space="preserve">Modello dei </w:t>
+      </w:r>
+      <w:r>
+        <w:rPr>
+          <w:rFonts w:asciiTheme="majorHAnsi" w:hAnsiTheme="majorHAnsi" w:cstheme="majorHAnsi"/>
+          <w:b/>
+          <w:bCs/>
+          <w:color w:val="4F81BD" w:themeColor="accent1"/>
+          <w:sz w:val="28"/>
+          <w:szCs w:val="28"/>
+          <w:lang w:val="it-IT"/>
+        </w:rPr>
+        <w:t>messaggi</w:t>
       </w:r>
       <w:r>
         <w:rPr>
@@ -3860,13 +4515,6 @@
           <w:szCs w:val="28"/>
           <w:lang w:val="it-IT"/>
         </w:rPr>
-        <w:t xml:space="preserve"> </w:t>
-      </w:r>
-      <w:r>
-        <w:rPr>
-          <w:rFonts w:asciiTheme="majorHAnsi" w:hAnsiTheme="majorHAnsi" w:cstheme="majorHAnsi"/>
-          <w:lang w:val="it-IT"/>
-        </w:rPr>
         <w:t>:</w:t>
       </w:r>
     </w:p>
@@ -3886,18 +4534,19 @@
           <w:szCs w:val="24"/>
           <w:lang w:val="it-IT"/>
         </w:rPr>
-        <w:t>Si ritiene utile fornire un modello che mostri lo scambio di informazioni tramite messaggi che avviene tra i bounded contexts evidenziati precedentemente.</w:t>
-      </w:r>
-    </w:p>
-    <w:p>
-      <w:pPr>
+        <w:t xml:space="preserve">Si ritiene utile fornire un modello che mostri lo scambio di informazioni tramite messaggi che avviene tra i </w:t>
+      </w:r>
+      <w:proofErr w:type="spellStart"/>
+      <w:r>
         <w:rPr>
           <w:rFonts w:asciiTheme="majorHAnsi" w:hAnsiTheme="majorHAnsi" w:cstheme="majorHAnsi"/>
           <w:sz w:val="24"/>
           <w:szCs w:val="24"/>
           <w:lang w:val="it-IT"/>
         </w:rPr>
-      </w:pPr>
+        <w:t>bounded</w:t>
+      </w:r>
+      <w:proofErr w:type="spellEnd"/>
       <w:r>
         <w:rPr>
           <w:rFonts w:asciiTheme="majorHAnsi" w:hAnsiTheme="majorHAnsi" w:cstheme="majorHAnsi"/>
@@ -3905,8 +4554,76 @@
           <w:szCs w:val="24"/>
           <w:lang w:val="it-IT"/>
         </w:rPr>
-        <w:t>Per crearlo  è stato utilizzato il linguaggio qak</w:t>
-      </w:r>
+        <w:t xml:space="preserve"> </w:t>
+      </w:r>
+      <w:proofErr w:type="spellStart"/>
+      <w:r>
+        <w:rPr>
+          <w:rFonts w:asciiTheme="majorHAnsi" w:hAnsiTheme="majorHAnsi" w:cstheme="majorHAnsi"/>
+          <w:sz w:val="24"/>
+          <w:szCs w:val="24"/>
+          <w:lang w:val="it-IT"/>
+        </w:rPr>
+        <w:t>contexts</w:t>
+      </w:r>
+      <w:proofErr w:type="spellEnd"/>
+      <w:r>
+        <w:rPr>
+          <w:rFonts w:asciiTheme="majorHAnsi" w:hAnsiTheme="majorHAnsi" w:cstheme="majorHAnsi"/>
+          <w:sz w:val="24"/>
+          <w:szCs w:val="24"/>
+          <w:lang w:val="it-IT"/>
+        </w:rPr>
+        <w:t xml:space="preserve"> evidenziati precedentemente.</w:t>
+      </w:r>
+    </w:p>
+    <w:p>
+      <w:pPr>
+        <w:rPr>
+          <w:rFonts w:asciiTheme="majorHAnsi" w:hAnsiTheme="majorHAnsi" w:cstheme="majorHAnsi"/>
+          <w:sz w:val="24"/>
+          <w:szCs w:val="24"/>
+          <w:lang w:val="it-IT"/>
+        </w:rPr>
+      </w:pPr>
+      <w:r>
+        <w:rPr>
+          <w:rFonts w:asciiTheme="majorHAnsi" w:hAnsiTheme="majorHAnsi" w:cstheme="majorHAnsi"/>
+          <w:sz w:val="24"/>
+          <w:szCs w:val="24"/>
+          <w:lang w:val="it-IT"/>
+        </w:rPr>
+        <w:t xml:space="preserve">Per </w:t>
+      </w:r>
+      <w:r>
+        <w:rPr>
+          <w:rFonts w:asciiTheme="majorHAnsi" w:hAnsiTheme="majorHAnsi" w:cstheme="majorHAnsi"/>
+          <w:sz w:val="24"/>
+          <w:szCs w:val="24"/>
+          <w:lang w:val="it-IT"/>
+        </w:rPr>
+        <w:t>crearlo è</w:t>
+      </w:r>
+      <w:r>
+        <w:rPr>
+          <w:rFonts w:asciiTheme="majorHAnsi" w:hAnsiTheme="majorHAnsi" w:cstheme="majorHAnsi"/>
+          <w:sz w:val="24"/>
+          <w:szCs w:val="24"/>
+          <w:lang w:val="it-IT"/>
+        </w:rPr>
+        <w:t xml:space="preserve"> stato utilizzato il linguaggio </w:t>
+      </w:r>
+      <w:proofErr w:type="spellStart"/>
+      <w:r>
+        <w:rPr>
+          <w:rFonts w:asciiTheme="majorHAnsi" w:hAnsiTheme="majorHAnsi" w:cstheme="majorHAnsi"/>
+          <w:sz w:val="24"/>
+          <w:szCs w:val="24"/>
+          <w:lang w:val="it-IT"/>
+        </w:rPr>
+        <w:t>qak</w:t>
+      </w:r>
+      <w:proofErr w:type="spellEnd"/>
       <w:r>
         <w:rPr>
           <w:rFonts w:asciiTheme="majorHAnsi" w:hAnsiTheme="majorHAnsi" w:cstheme="majorHAnsi"/>
@@ -3925,7 +4642,29 @@
             <w:szCs w:val="18"/>
             <w:lang w:val="it-IT"/>
           </w:rPr>
-          <w:t>(o</w:t>
+          <w:t>(</w:t>
+        </w:r>
+        <w:proofErr w:type="spellStart"/>
+        <w:r>
+          <w:rPr>
+            <w:rStyle w:val="Hyperlink"/>
+            <w:rFonts w:asciiTheme="majorHAnsi" w:hAnsiTheme="majorHAnsi" w:cstheme="majorHAnsi"/>
+            <w:sz w:val="18"/>
+            <w:szCs w:val="18"/>
+            <w:lang w:val="it-IT"/>
+          </w:rPr>
+          <w:t>overview</w:t>
+        </w:r>
+        <w:proofErr w:type="spellEnd"/>
+        <w:r>
+          <w:rPr>
+            <w:rStyle w:val="Hyperlink"/>
+            <w:rFonts w:asciiTheme="majorHAnsi" w:hAnsiTheme="majorHAnsi" w:cstheme="majorHAnsi"/>
+            <w:sz w:val="18"/>
+            <w:szCs w:val="18"/>
+            <w:lang w:val="it-IT"/>
+          </w:rPr>
+          <w:t xml:space="preserve"> d</w:t>
         </w:r>
         <w:r>
           <w:rPr>
@@ -3935,7 +4674,7 @@
             <w:szCs w:val="18"/>
             <w:lang w:val="it-IT"/>
           </w:rPr>
-          <w:t xml:space="preserve">verview del linguaggio QAK </w:t>
+          <w:t>e</w:t>
         </w:r>
         <w:r>
           <w:rPr>
@@ -3945,8 +4684,20 @@
             <w:szCs w:val="18"/>
             <w:lang w:val="it-IT"/>
           </w:rPr>
-          <w:t>)</w:t>
+          <w:t xml:space="preserve">l linguaggio </w:t>
         </w:r>
+        <w:proofErr w:type="gramStart"/>
+        <w:r>
+          <w:rPr>
+            <w:rStyle w:val="Hyperlink"/>
+            <w:rFonts w:asciiTheme="majorHAnsi" w:hAnsiTheme="majorHAnsi" w:cstheme="majorHAnsi"/>
+            <w:sz w:val="18"/>
+            <w:szCs w:val="18"/>
+            <w:lang w:val="it-IT"/>
+          </w:rPr>
+          <w:t>QAK )</w:t>
+        </w:r>
+        <w:proofErr w:type="gramEnd"/>
       </w:hyperlink>
     </w:p>
     <w:p>
@@ -3965,28 +4716,28 @@
           <w:szCs w:val="24"/>
           <w:lang w:val="it-IT"/>
         </w:rPr>
-        <w:t>Usare qak è conveniente per modellare i messaggi perché offre un ambiente concettualmente adatto alla comunicazione tra attori, è pensato per il disegno e la verifica di sistemi distribuiti, e permette di simulare rapidamente il comportamento dei componenti attraverso automi a stati finiti, prima della codifica vera e propria.</w:t>
-      </w:r>
-    </w:p>
-    <w:p>
-      <w:pPr>
+        <w:t xml:space="preserve">Usare </w:t>
+      </w:r>
+      <w:proofErr w:type="spellStart"/>
+      <w:r>
         <w:rPr>
           <w:rFonts w:asciiTheme="majorHAnsi" w:hAnsiTheme="majorHAnsi" w:cstheme="majorHAnsi"/>
           <w:sz w:val="24"/>
           <w:szCs w:val="24"/>
           <w:lang w:val="it-IT"/>
         </w:rPr>
-      </w:pPr>
-    </w:p>
-    <w:p>
-      <w:pPr>
+        <w:t>qak</w:t>
+      </w:r>
+      <w:proofErr w:type="spellEnd"/>
+      <w:r>
         <w:rPr>
           <w:rFonts w:asciiTheme="majorHAnsi" w:hAnsiTheme="majorHAnsi" w:cstheme="majorHAnsi"/>
           <w:sz w:val="24"/>
           <w:szCs w:val="24"/>
           <w:lang w:val="it-IT"/>
         </w:rPr>
-      </w:pPr>
+        <w:t xml:space="preserve"> è conveniente per modellare i messaggi perché offre un ambiente concettualmente adatto alla comunicazione tra attori, è pensato per il disegno e la verifica di sistemi distribuiti, e permette di simulare rapidamente il comportamento dei componenti attraverso automi a stati finiti, prima della codifica vera e propria.</w:t>
+      </w:r>
     </w:p>
     <w:p>
       <w:pPr>
@@ -4010,50 +4761,23 @@
     </w:p>
     <w:p>
       <w:pPr>
-        <w:pStyle w:val="Heading2"/>
-        <w:rPr>
-          <w:lang w:val="it-IT"/>
-        </w:rPr>
-      </w:pPr>
-      <w:r>
-        <w:rPr>
-          <w:noProof/>
-          <w:lang w:val="it-IT"/>
-        </w:rPr>
-        <w:t>Possibile piano di lavoro</w:t>
-      </w:r>
-      <w:r>
-        <w:rPr>
-          <w:noProof/>
-          <w:lang w:val="it-IT"/>
-        </w:rPr>
-        <w:t xml:space="preserve"> </w:t>
-      </w:r>
-      <w:r>
-        <w:rPr>
-          <w:lang w:val="it-IT"/>
-        </w:rPr>
-        <w:t>:</w:t>
-      </w:r>
-      <w:r>
-        <w:rPr>
-          <w:lang w:val="it-IT"/>
-        </w:rPr>
-        <w:t xml:space="preserve"> </w:t>
-      </w:r>
+        <w:rPr>
+          <w:rFonts w:asciiTheme="majorHAnsi" w:hAnsiTheme="majorHAnsi" w:cstheme="majorHAnsi"/>
+          <w:sz w:val="24"/>
+          <w:szCs w:val="24"/>
+          <w:lang w:val="it-IT"/>
+        </w:rPr>
+      </w:pPr>
     </w:p>
     <w:p>
       <w:pPr>
         <w:rPr>
-          <w:lang w:val="it-IT"/>
-        </w:rPr>
-      </w:pPr>
-      <w:r>
-        <w:rPr>
-          <w:lang w:val="it-IT"/>
-        </w:rPr>
-        <w:t>ATTENZIONE: per ogni fase si intende presentare i risultati al committente.</w:t>
-      </w:r>
+          <w:rFonts w:asciiTheme="majorHAnsi" w:hAnsiTheme="majorHAnsi" w:cstheme="majorHAnsi"/>
+          <w:sz w:val="24"/>
+          <w:szCs w:val="24"/>
+          <w:lang w:val="it-IT"/>
+        </w:rPr>
+      </w:pPr>
     </w:p>
     <w:p>
       <w:pPr>
@@ -4064,9 +4788,62 @@
       </w:pPr>
       <w:r>
         <w:rPr>
-          <w:lang w:val="it-IT"/>
-        </w:rPr>
-        <w:t>fase 0:  analisi dei requisiti e modello concettuale.</w:t>
+          <w:noProof/>
+          <w:lang w:val="it-IT"/>
+        </w:rPr>
+        <w:t xml:space="preserve">Possibile piano di </w:t>
+      </w:r>
+      <w:r>
+        <w:rPr>
+          <w:noProof/>
+          <w:lang w:val="it-IT"/>
+        </w:rPr>
+        <w:t>lavoro:</w:t>
+      </w:r>
+      <w:r>
+        <w:rPr>
+          <w:lang w:val="it-IT"/>
+        </w:rPr>
+        <w:t xml:space="preserve"> </w:t>
+      </w:r>
+    </w:p>
+    <w:p>
+      <w:pPr>
+        <w:rPr>
+          <w:lang w:val="it-IT"/>
+        </w:rPr>
+      </w:pPr>
+      <w:r>
+        <w:rPr>
+          <w:lang w:val="it-IT"/>
+        </w:rPr>
+        <w:t>ATTENZIONE: per ogni fase si intende presentare i risultati al committente.</w:t>
+      </w:r>
+    </w:p>
+    <w:p>
+      <w:pPr>
+        <w:pStyle w:val="Heading2"/>
+        <w:rPr>
+          <w:lang w:val="it-IT"/>
+        </w:rPr>
+      </w:pPr>
+      <w:r>
+        <w:rPr>
+          <w:lang w:val="it-IT"/>
+        </w:rPr>
+        <w:t xml:space="preserve">fase </w:t>
+      </w:r>
+      <w:r>
+        <w:rPr>
+          <w:lang w:val="it-IT"/>
+        </w:rPr>
+        <w:t>0: analisi</w:t>
+      </w:r>
+      <w:r>
+        <w:rPr>
+          <w:lang w:val="it-IT"/>
+        </w:rPr>
+        <w:t xml:space="preserve"> dei requisiti e modello concettuale.</w:t>
       </w:r>
     </w:p>
     <w:p>
@@ -4114,7 +4891,47 @@
           <w:szCs w:val="24"/>
           <w:lang w:val="it-IT"/>
         </w:rPr>
-        <w:t xml:space="preserve">  Identificazione degli attori, bounded contexts, nodi computazionali.</w:t>
+        <w:t xml:space="preserve">  Identificazione degli attori, </w:t>
+      </w:r>
+      <w:proofErr w:type="spellStart"/>
+      <w:r>
+        <w:rPr>
+          <w:rFonts w:asciiTheme="majorHAnsi" w:hAnsiTheme="majorHAnsi" w:cstheme="majorHAnsi"/>
+          <w:sz w:val="24"/>
+          <w:szCs w:val="24"/>
+          <w:lang w:val="it-IT"/>
+        </w:rPr>
+        <w:t>bounded</w:t>
+      </w:r>
+      <w:proofErr w:type="spellEnd"/>
+      <w:r>
+        <w:rPr>
+          <w:rFonts w:asciiTheme="majorHAnsi" w:hAnsiTheme="majorHAnsi" w:cstheme="majorHAnsi"/>
+          <w:sz w:val="24"/>
+          <w:szCs w:val="24"/>
+          <w:lang w:val="it-IT"/>
+        </w:rPr>
+        <w:t xml:space="preserve"> </w:t>
+      </w:r>
+      <w:proofErr w:type="spellStart"/>
+      <w:r>
+        <w:rPr>
+          <w:rFonts w:asciiTheme="majorHAnsi" w:hAnsiTheme="majorHAnsi" w:cstheme="majorHAnsi"/>
+          <w:sz w:val="24"/>
+          <w:szCs w:val="24"/>
+          <w:lang w:val="it-IT"/>
+        </w:rPr>
+        <w:t>contexts</w:t>
+      </w:r>
+      <w:proofErr w:type="spellEnd"/>
+      <w:r>
+        <w:rPr>
+          <w:rFonts w:asciiTheme="majorHAnsi" w:hAnsiTheme="majorHAnsi" w:cstheme="majorHAnsi"/>
+          <w:sz w:val="24"/>
+          <w:szCs w:val="24"/>
+          <w:lang w:val="it-IT"/>
+        </w:rPr>
+        <w:t>, nodi computazionali.</w:t>
       </w:r>
     </w:p>
     <w:p>
@@ -4237,7 +5054,16 @@
           <w:szCs w:val="24"/>
           <w:lang w:val="it-IT"/>
         </w:rPr>
-        <w:t xml:space="preserve"> : documento sprin</w:t>
+        <w:t>:</w:t>
+      </w:r>
+      <w:r>
+        <w:rPr>
+          <w:rFonts w:asciiTheme="majorHAnsi" w:hAnsiTheme="majorHAnsi" w:cstheme="majorHAnsi"/>
+          <w:sz w:val="24"/>
+          <w:szCs w:val="24"/>
+          <w:lang w:val="it-IT"/>
+        </w:rPr>
+        <w:t xml:space="preserve"> documento sprin</w:t>
       </w:r>
       <w:r>
         <w:rPr>
@@ -4304,6 +5130,7 @@
         <w:rPr>
           <w:lang w:val="it-IT"/>
         </w:rPr>
+        <w:lastRenderedPageBreak/>
         <w:t>fase 1:</w:t>
       </w:r>
       <w:r>
@@ -4391,8 +5218,39 @@
           <w:szCs w:val="24"/>
           <w:lang w:val="it-IT"/>
         </w:rPr>
-        <w:t>Definizione dei bounded context</w:t>
-      </w:r>
+        <w:t xml:space="preserve">Definizione dei </w:t>
+      </w:r>
+      <w:proofErr w:type="spellStart"/>
+      <w:r>
+        <w:rPr>
+          <w:rFonts w:asciiTheme="majorHAnsi" w:hAnsiTheme="majorHAnsi" w:cstheme="majorHAnsi"/>
+          <w:sz w:val="24"/>
+          <w:szCs w:val="24"/>
+          <w:lang w:val="it-IT"/>
+        </w:rPr>
+        <w:t>bounded</w:t>
+      </w:r>
+      <w:proofErr w:type="spellEnd"/>
+      <w:r>
+        <w:rPr>
+          <w:rFonts w:asciiTheme="majorHAnsi" w:hAnsiTheme="majorHAnsi" w:cstheme="majorHAnsi"/>
+          <w:sz w:val="24"/>
+          <w:szCs w:val="24"/>
+          <w:lang w:val="it-IT"/>
+        </w:rPr>
+        <w:t xml:space="preserve"> </w:t>
+      </w:r>
+      <w:proofErr w:type="spellStart"/>
+      <w:r>
+        <w:rPr>
+          <w:rFonts w:asciiTheme="majorHAnsi" w:hAnsiTheme="majorHAnsi" w:cstheme="majorHAnsi"/>
+          <w:sz w:val="24"/>
+          <w:szCs w:val="24"/>
+          <w:lang w:val="it-IT"/>
+        </w:rPr>
+        <w:t>context</w:t>
+      </w:r>
+      <w:proofErr w:type="spellEnd"/>
     </w:p>
     <w:p>
       <w:pPr>
@@ -4463,7 +5321,6 @@
           <w:szCs w:val="24"/>
           <w:lang w:val="it-IT"/>
         </w:rPr>
-        <w:lastRenderedPageBreak/>
         <w:t>Scelta del formato di comunicazione (es. JSON, MQTT, HTTP)</w:t>
       </w:r>
     </w:p>
@@ -4553,6 +5410,7 @@
         </w:rPr>
         <w:t>Implementazione del </w:t>
       </w:r>
+      <w:proofErr w:type="spellStart"/>
       <w:r>
         <w:rPr>
           <w:rFonts w:asciiTheme="majorHAnsi" w:hAnsiTheme="majorHAnsi" w:cstheme="majorHAnsi"/>
@@ -4564,6 +5422,7 @@
         </w:rPr>
         <w:t>productservice</w:t>
       </w:r>
+      <w:proofErr w:type="spellEnd"/>
     </w:p>
     <w:p>
       <w:pPr>
@@ -4588,6 +5447,7 @@
         </w:rPr>
         <w:t>Implementazione del </w:t>
       </w:r>
+      <w:proofErr w:type="spellStart"/>
       <w:r>
         <w:rPr>
           <w:rFonts w:asciiTheme="majorHAnsi" w:hAnsiTheme="majorHAnsi" w:cstheme="majorHAnsi"/>
@@ -4599,6 +5459,7 @@
         </w:rPr>
         <w:t>cargoservice</w:t>
       </w:r>
+      <w:proofErr w:type="spellEnd"/>
     </w:p>
     <w:p>
       <w:pPr>
@@ -4623,6 +5484,7 @@
         </w:rPr>
         <w:t>Implementazione del </w:t>
       </w:r>
+      <w:proofErr w:type="spellStart"/>
       <w:r>
         <w:rPr>
           <w:rFonts w:asciiTheme="majorHAnsi" w:hAnsiTheme="majorHAnsi" w:cstheme="majorHAnsi"/>
@@ -4634,6 +5496,7 @@
         </w:rPr>
         <w:t>sonarservice</w:t>
       </w:r>
+      <w:proofErr w:type="spellEnd"/>
     </w:p>
     <w:p>
       <w:pPr>
@@ -4658,6 +5521,7 @@
         </w:rPr>
         <w:t>Implementazione della </w:t>
       </w:r>
+      <w:proofErr w:type="spellStart"/>
       <w:r>
         <w:rPr>
           <w:rFonts w:asciiTheme="majorHAnsi" w:hAnsiTheme="majorHAnsi" w:cstheme="majorHAnsi"/>
@@ -4669,6 +5533,7 @@
         </w:rPr>
         <w:t>webgui</w:t>
       </w:r>
+      <w:proofErr w:type="spellEnd"/>
     </w:p>
     <w:p>
       <w:pPr>
@@ -4698,8 +5563,19 @@
           <w:szCs w:val="24"/>
           <w:lang w:val="it-IT"/>
         </w:rPr>
-        <w:t>Per ogni microservizio :</w:t>
-      </w:r>
+        <w:t xml:space="preserve">Per ogni </w:t>
+      </w:r>
+      <w:proofErr w:type="gramStart"/>
+      <w:r>
+        <w:rPr>
+          <w:rFonts w:asciiTheme="majorHAnsi" w:hAnsiTheme="majorHAnsi" w:cstheme="majorHAnsi"/>
+          <w:sz w:val="24"/>
+          <w:szCs w:val="24"/>
+          <w:lang w:val="it-IT"/>
+        </w:rPr>
+        <w:t>microservizio :</w:t>
+      </w:r>
+      <w:proofErr w:type="gramEnd"/>
     </w:p>
     <w:p>
       <w:pPr>
@@ -4945,7 +5821,19 @@
         <w:rPr>
           <w:lang w:val="it-IT"/>
         </w:rPr>
-        <w:t>fase 4:deployment e documentazione</w:t>
+        <w:t xml:space="preserve">fase </w:t>
+      </w:r>
+      <w:r>
+        <w:rPr>
+          <w:lang w:val="it-IT"/>
+        </w:rPr>
+        <w:t>4: deployment</w:t>
+      </w:r>
+      <w:r>
+        <w:rPr>
+          <w:lang w:val="it-IT"/>
+        </w:rPr>
+        <w:t xml:space="preserve"> e documentazione</w:t>
       </w:r>
     </w:p>
     <w:p>
@@ -4968,7 +5856,27 @@
           <w:szCs w:val="24"/>
           <w:lang w:val="it-IT"/>
         </w:rPr>
-        <w:t>Deployment su ambiente distribuito (es. Docker, Raspberry, VM)</w:t>
+        <w:t xml:space="preserve">Deployment su ambiente distribuito (es. Docker, </w:t>
+      </w:r>
+      <w:proofErr w:type="spellStart"/>
+      <w:r>
+        <w:rPr>
+          <w:rFonts w:asciiTheme="majorHAnsi" w:hAnsiTheme="majorHAnsi" w:cstheme="majorHAnsi"/>
+          <w:sz w:val="24"/>
+          <w:szCs w:val="24"/>
+          <w:lang w:val="it-IT"/>
+        </w:rPr>
+        <w:t>Raspberry</w:t>
+      </w:r>
+      <w:proofErr w:type="spellEnd"/>
+      <w:r>
+        <w:rPr>
+          <w:rFonts w:asciiTheme="majorHAnsi" w:hAnsiTheme="majorHAnsi" w:cstheme="majorHAnsi"/>
+          <w:sz w:val="24"/>
+          <w:szCs w:val="24"/>
+          <w:lang w:val="it-IT"/>
+        </w:rPr>
+        <w:t>, VM)</w:t>
       </w:r>
     </w:p>
     <w:p>
@@ -5014,8 +5922,19 @@
           <w:szCs w:val="24"/>
           <w:lang w:val="it-IT"/>
         </w:rPr>
-        <w:t>Manuale d’uso della webgui</w:t>
-      </w:r>
+        <w:t xml:space="preserve">Manuale d’uso della </w:t>
+      </w:r>
+      <w:proofErr w:type="spellStart"/>
+      <w:r>
+        <w:rPr>
+          <w:rFonts w:asciiTheme="majorHAnsi" w:hAnsiTheme="majorHAnsi" w:cstheme="majorHAnsi"/>
+          <w:sz w:val="24"/>
+          <w:szCs w:val="24"/>
+          <w:lang w:val="it-IT"/>
+        </w:rPr>
+        <w:t>webgui</w:t>
+      </w:r>
+      <w:proofErr w:type="spellEnd"/>
     </w:p>
     <w:p>
       <w:pPr>
@@ -5047,13 +5966,6 @@
           <w:rFonts w:asciiTheme="majorHAnsi" w:hAnsiTheme="majorHAnsi" w:cstheme="majorHAnsi"/>
           <w:sz w:val="24"/>
           <w:szCs w:val="24"/>
-          <w:lang w:val="it-IT"/>
-        </w:rPr>
-      </w:pPr>
-    </w:p>
-    <w:p>
-      <w:pPr>
-        <w:rPr>
           <w:lang w:val="it-IT"/>
         </w:rPr>
       </w:pPr>
@@ -7919,6 +8831,7 @@
   <w:style w:type="character" w:default="1" w:styleId="DefaultParagraphFont">
     <w:name w:val="Default Paragraph Font"/>
     <w:uiPriority w:val="1"/>
+    <w:semiHidden/>
     <w:unhideWhenUsed/>
   </w:style>
   <w:style w:type="table" w:default="1" w:styleId="TableNormal">

</xml_diff>

<commit_message>
ultima correzione sprint 0 (si spera)
</commit_message>
<xml_diff>
--- a/sprint_documents/Sprint0 .docx
+++ b/sprint_documents/Sprint0 .docx
@@ -3764,6 +3764,64 @@
           </w:p>
         </w:tc>
       </w:tr>
+      <w:tr>
+        <w:tc>
+          <w:tcPr>
+            <w:tcW w:w="2926" w:type="dxa"/>
+          </w:tcPr>
+          <w:p>
+            <w:pPr>
+              <w:rPr>
+                <w:lang w:val="it-IT"/>
+              </w:rPr>
+            </w:pPr>
+            <w:proofErr w:type="spellStart"/>
+            <w:r>
+              <w:rPr>
+                <w:lang w:val="it-IT"/>
+              </w:rPr>
+              <w:t>ProductService</w:t>
+            </w:r>
+            <w:proofErr w:type="spellEnd"/>
+          </w:p>
+        </w:tc>
+        <w:tc>
+          <w:tcPr>
+            <w:tcW w:w="2927" w:type="dxa"/>
+          </w:tcPr>
+          <w:p>
+            <w:pPr>
+              <w:rPr>
+                <w:lang w:val="it-IT"/>
+              </w:rPr>
+            </w:pPr>
+            <w:r>
+              <w:rPr>
+                <w:lang w:val="it-IT"/>
+              </w:rPr>
+              <w:t>Microservizio</w:t>
+            </w:r>
+          </w:p>
+        </w:tc>
+        <w:tc>
+          <w:tcPr>
+            <w:tcW w:w="2927" w:type="dxa"/>
+          </w:tcPr>
+          <w:p>
+            <w:pPr>
+              <w:rPr>
+                <w:lang w:val="it-IT"/>
+              </w:rPr>
+            </w:pPr>
+            <w:r>
+              <w:rPr>
+                <w:lang w:val="it-IT"/>
+              </w:rPr>
+              <w:t xml:space="preserve">Si occupa di parlare con il database su cui sono stati registrati i prodotti di cui conosce il PID e il peso. </w:t>
+            </w:r>
+          </w:p>
+        </w:tc>
+      </w:tr>
     </w:tbl>
     <w:p>
       <w:pPr>
@@ -3992,70 +4050,6 @@
               <w:rPr>
                 <w:lang w:val="it-IT"/>
               </w:rPr>
-              <w:t>productservice</w:t>
-            </w:r>
-            <w:proofErr w:type="spellEnd"/>
-          </w:p>
-        </w:tc>
-        <w:tc>
-          <w:tcPr>
-            <w:tcW w:w="2927" w:type="dxa"/>
-          </w:tcPr>
-          <w:p>
-            <w:pPr>
-              <w:rPr>
-                <w:lang w:val="it-IT"/>
-              </w:rPr>
-            </w:pPr>
-            <w:r>
-              <w:rPr>
-                <w:lang w:val="it-IT"/>
-              </w:rPr>
-              <w:t>Microservizio</w:t>
-            </w:r>
-          </w:p>
-        </w:tc>
-        <w:tc>
-          <w:tcPr>
-            <w:tcW w:w="2927" w:type="dxa"/>
-          </w:tcPr>
-          <w:p>
-            <w:pPr>
-              <w:rPr>
-                <w:lang w:val="it-IT"/>
-              </w:rPr>
-            </w:pPr>
-            <w:r>
-              <w:rPr>
-                <w:lang w:val="it-IT"/>
-              </w:rPr>
-              <w:t>Registra il prodotto sul Database e genera il PID</w:t>
-            </w:r>
-            <w:r>
-              <w:rPr>
-                <w:lang w:val="it-IT"/>
-              </w:rPr>
-              <w:t>. Permette di interrogare il Database e di caricare le richieste di carico.</w:t>
-            </w:r>
-          </w:p>
-        </w:tc>
-      </w:tr>
-      <w:tr>
-        <w:tc>
-          <w:tcPr>
-            <w:tcW w:w="2926" w:type="dxa"/>
-          </w:tcPr>
-          <w:p>
-            <w:pPr>
-              <w:rPr>
-                <w:lang w:val="it-IT"/>
-              </w:rPr>
-            </w:pPr>
-            <w:proofErr w:type="spellStart"/>
-            <w:r>
-              <w:rPr>
-                <w:lang w:val="it-IT"/>
-              </w:rPr>
               <w:t>sonarservice</w:t>
             </w:r>
             <w:proofErr w:type="spellEnd"/>
@@ -5480,187 +5474,43 @@
         <w:rPr>
           <w:lang w:val="it-IT"/>
         </w:rPr>
-        <w:t>fase 2: sviluppo dei microservizi</w:t>
+        <w:t>fase 2: sviluppo dei</w:t>
+      </w:r>
+      <w:r>
+        <w:rPr>
+          <w:lang w:val="it-IT"/>
+        </w:rPr>
+        <w:t xml:space="preserve"> singoli</w:t>
+      </w:r>
+      <w:r>
+        <w:rPr>
+          <w:lang w:val="it-IT"/>
+        </w:rPr>
+        <w:t xml:space="preserve"> microservizi</w:t>
       </w:r>
     </w:p>
     <w:p>
       <w:pPr>
-        <w:pStyle w:val="ListParagraph"/>
-        <w:numPr>
-          <w:ilvl w:val="0"/>
-          <w:numId w:val="17"/>
-        </w:numPr>
-        <w:rPr>
-          <w:rFonts w:asciiTheme="majorHAnsi" w:hAnsiTheme="majorHAnsi" w:cstheme="majorHAnsi"/>
-          <w:sz w:val="24"/>
-          <w:szCs w:val="24"/>
-          <w:lang w:val="it-IT"/>
-        </w:rPr>
-      </w:pPr>
-      <w:r>
-        <w:rPr>
-          <w:rFonts w:asciiTheme="majorHAnsi" w:hAnsiTheme="majorHAnsi" w:cstheme="majorHAnsi"/>
-          <w:sz w:val="24"/>
-          <w:szCs w:val="24"/>
-          <w:lang w:val="it-IT"/>
-        </w:rPr>
-        <w:t>Implementazione del </w:t>
+        <w:pStyle w:val="Heading2"/>
+        <w:rPr>
+          <w:lang w:val="it-IT"/>
+        </w:rPr>
+      </w:pPr>
+      <w:r>
+        <w:rPr>
+          <w:lang w:val="it-IT"/>
+        </w:rPr>
+        <w:tab/>
+        <w:t xml:space="preserve">fase 2.1: sviluppo del microservizio </w:t>
       </w:r>
       <w:proofErr w:type="spellStart"/>
       <w:r>
         <w:rPr>
-          <w:rFonts w:asciiTheme="majorHAnsi" w:hAnsiTheme="majorHAnsi" w:cstheme="majorHAnsi"/>
-          <w:b/>
-          <w:bCs/>
-          <w:sz w:val="24"/>
-          <w:szCs w:val="24"/>
-          <w:lang w:val="it-IT"/>
-        </w:rPr>
-        <w:t>productservice</w:t>
+          <w:lang w:val="it-IT"/>
+        </w:rPr>
+        <w:t>sonarservice</w:t>
       </w:r>
       <w:proofErr w:type="spellEnd"/>
-    </w:p>
-    <w:p>
-      <w:pPr>
-        <w:pStyle w:val="ListParagraph"/>
-        <w:numPr>
-          <w:ilvl w:val="0"/>
-          <w:numId w:val="17"/>
-        </w:numPr>
-        <w:rPr>
-          <w:rFonts w:asciiTheme="majorHAnsi" w:hAnsiTheme="majorHAnsi" w:cstheme="majorHAnsi"/>
-          <w:sz w:val="24"/>
-          <w:szCs w:val="24"/>
-          <w:lang w:val="it-IT"/>
-        </w:rPr>
-      </w:pPr>
-      <w:r>
-        <w:rPr>
-          <w:rFonts w:asciiTheme="majorHAnsi" w:hAnsiTheme="majorHAnsi" w:cstheme="majorHAnsi"/>
-          <w:sz w:val="24"/>
-          <w:szCs w:val="24"/>
-          <w:lang w:val="it-IT"/>
-        </w:rPr>
-        <w:t>Implementazione del </w:t>
-      </w:r>
-      <w:proofErr w:type="spellStart"/>
-      <w:r>
-        <w:rPr>
-          <w:rFonts w:asciiTheme="majorHAnsi" w:hAnsiTheme="majorHAnsi" w:cstheme="majorHAnsi"/>
-          <w:b/>
-          <w:bCs/>
-          <w:sz w:val="24"/>
-          <w:szCs w:val="24"/>
-          <w:lang w:val="it-IT"/>
-        </w:rPr>
-        <w:t>cargoservice</w:t>
-      </w:r>
-      <w:proofErr w:type="spellEnd"/>
-    </w:p>
-    <w:p>
-      <w:pPr>
-        <w:pStyle w:val="ListParagraph"/>
-        <w:numPr>
-          <w:ilvl w:val="0"/>
-          <w:numId w:val="17"/>
-        </w:numPr>
-        <w:rPr>
-          <w:rFonts w:asciiTheme="majorHAnsi" w:hAnsiTheme="majorHAnsi" w:cstheme="majorHAnsi"/>
-          <w:sz w:val="24"/>
-          <w:szCs w:val="24"/>
-          <w:lang w:val="it-IT"/>
-        </w:rPr>
-      </w:pPr>
-      <w:r>
-        <w:rPr>
-          <w:rFonts w:asciiTheme="majorHAnsi" w:hAnsiTheme="majorHAnsi" w:cstheme="majorHAnsi"/>
-          <w:sz w:val="24"/>
-          <w:szCs w:val="24"/>
-          <w:lang w:val="it-IT"/>
-        </w:rPr>
-        <w:t>Implementazione del </w:t>
-      </w:r>
-      <w:proofErr w:type="spellStart"/>
-      <w:r>
-        <w:rPr>
-          <w:rFonts w:asciiTheme="majorHAnsi" w:hAnsiTheme="majorHAnsi" w:cstheme="majorHAnsi"/>
-          <w:b/>
-          <w:bCs/>
-          <w:sz w:val="24"/>
-          <w:szCs w:val="24"/>
-          <w:lang w:val="it-IT"/>
-        </w:rPr>
-        <w:t>sonarservice</w:t>
-      </w:r>
-      <w:proofErr w:type="spellEnd"/>
-    </w:p>
-    <w:p>
-      <w:pPr>
-        <w:pStyle w:val="ListParagraph"/>
-        <w:numPr>
-          <w:ilvl w:val="0"/>
-          <w:numId w:val="17"/>
-        </w:numPr>
-        <w:rPr>
-          <w:rFonts w:asciiTheme="majorHAnsi" w:hAnsiTheme="majorHAnsi" w:cstheme="majorHAnsi"/>
-          <w:sz w:val="24"/>
-          <w:szCs w:val="24"/>
-          <w:lang w:val="it-IT"/>
-        </w:rPr>
-      </w:pPr>
-      <w:r>
-        <w:rPr>
-          <w:rFonts w:asciiTheme="majorHAnsi" w:hAnsiTheme="majorHAnsi" w:cstheme="majorHAnsi"/>
-          <w:sz w:val="24"/>
-          <w:szCs w:val="24"/>
-          <w:lang w:val="it-IT"/>
-        </w:rPr>
-        <w:t>Implementazione della </w:t>
-      </w:r>
-      <w:proofErr w:type="spellStart"/>
-      <w:r>
-        <w:rPr>
-          <w:rFonts w:asciiTheme="majorHAnsi" w:hAnsiTheme="majorHAnsi" w:cstheme="majorHAnsi"/>
-          <w:b/>
-          <w:bCs/>
-          <w:sz w:val="24"/>
-          <w:szCs w:val="24"/>
-          <w:lang w:val="it-IT"/>
-        </w:rPr>
-        <w:t>webgui</w:t>
-      </w:r>
-      <w:proofErr w:type="spellEnd"/>
-    </w:p>
-    <w:p>
-      <w:pPr>
-        <w:pStyle w:val="ListParagraph"/>
-        <w:rPr>
-          <w:rFonts w:asciiTheme="majorHAnsi" w:hAnsiTheme="majorHAnsi" w:cstheme="majorHAnsi"/>
-          <w:sz w:val="24"/>
-          <w:szCs w:val="24"/>
-          <w:lang w:val="it-IT"/>
-        </w:rPr>
-      </w:pPr>
-    </w:p>
-    <w:p>
-      <w:pPr>
-        <w:pStyle w:val="ListParagraph"/>
-        <w:rPr>
-          <w:rFonts w:asciiTheme="majorHAnsi" w:hAnsiTheme="majorHAnsi" w:cstheme="majorHAnsi"/>
-          <w:sz w:val="24"/>
-          <w:szCs w:val="24"/>
-          <w:lang w:val="it-IT"/>
-        </w:rPr>
-      </w:pPr>
-      <w:r>
-        <w:rPr>
-          <w:rFonts w:asciiTheme="majorHAnsi" w:hAnsiTheme="majorHAnsi" w:cstheme="majorHAnsi"/>
-          <w:sz w:val="24"/>
-          <w:szCs w:val="24"/>
-          <w:lang w:val="it-IT"/>
-        </w:rPr>
-        <w:t>Per ogni microservizio :</w:t>
-      </w:r>
     </w:p>
     <w:p>
       <w:pPr>
@@ -5760,7 +5610,56 @@
     </w:p>
     <w:p>
       <w:pPr>
-        <w:ind w:left="720"/>
+        <w:ind w:left="360"/>
+        <w:rPr>
+          <w:lang w:val="it-IT"/>
+        </w:rPr>
+      </w:pPr>
+      <w:r>
+        <w:rPr>
+          <w:lang w:val="it-IT"/>
+        </w:rPr>
+        <w:t xml:space="preserve">OUTPUT : documento sprint2.1, codice del microservizio </w:t>
+      </w:r>
+      <w:proofErr w:type="spellStart"/>
+      <w:r>
+        <w:rPr>
+          <w:lang w:val="it-IT"/>
+        </w:rPr>
+        <w:t>sonarservice</w:t>
+      </w:r>
+      <w:proofErr w:type="spellEnd"/>
+    </w:p>
+    <w:p>
+      <w:pPr>
+        <w:pStyle w:val="Heading2"/>
+        <w:rPr>
+          <w:lang w:val="it-IT"/>
+        </w:rPr>
+      </w:pPr>
+      <w:r>
+        <w:rPr>
+          <w:lang w:val="it-IT"/>
+        </w:rPr>
+        <w:tab/>
+        <w:t xml:space="preserve">fase 2.2: sviluppo del microservizio </w:t>
+      </w:r>
+      <w:proofErr w:type="spellStart"/>
+      <w:r>
+        <w:rPr>
+          <w:lang w:val="it-IT"/>
+        </w:rPr>
+        <w:t>cargoservice</w:t>
+      </w:r>
+      <w:proofErr w:type="spellEnd"/>
+    </w:p>
+    <w:p>
+      <w:pPr>
+        <w:pStyle w:val="ListParagraph"/>
+        <w:numPr>
+          <w:ilvl w:val="0"/>
+          <w:numId w:val="11"/>
+        </w:numPr>
         <w:rPr>
           <w:rFonts w:asciiTheme="majorHAnsi" w:hAnsiTheme="majorHAnsi" w:cstheme="majorHAnsi"/>
           <w:sz w:val="24"/>
@@ -5771,23 +5670,247 @@
       <w:r>
         <w:rPr>
           <w:rFonts w:asciiTheme="majorHAnsi" w:hAnsiTheme="majorHAnsi" w:cstheme="majorHAnsi"/>
-          <w:b/>
-          <w:bCs/>
           <w:sz w:val="24"/>
           <w:szCs w:val="24"/>
           <w:lang w:val="it-IT"/>
         </w:rPr>
-        <w:t xml:space="preserve">OUTPUT: </w:t>
-      </w:r>
-      <w:r>
+        <w:t>Definizione delle API/eventi</w:t>
+      </w:r>
+    </w:p>
+    <w:p>
+      <w:pPr>
+        <w:pStyle w:val="ListParagraph"/>
+        <w:numPr>
+          <w:ilvl w:val="0"/>
+          <w:numId w:val="11"/>
+        </w:numPr>
         <w:rPr>
           <w:rFonts w:asciiTheme="majorHAnsi" w:hAnsiTheme="majorHAnsi" w:cstheme="majorHAnsi"/>
           <w:sz w:val="24"/>
           <w:szCs w:val="24"/>
           <w:lang w:val="it-IT"/>
         </w:rPr>
-        <w:t>documento sprint2, codice dei singoli microservizi</w:t>
-      </w:r>
+      </w:pPr>
+      <w:r>
+        <w:rPr>
+          <w:rFonts w:asciiTheme="majorHAnsi" w:hAnsiTheme="majorHAnsi" w:cstheme="majorHAnsi"/>
+          <w:sz w:val="24"/>
+          <w:szCs w:val="24"/>
+          <w:lang w:val="it-IT"/>
+        </w:rPr>
+        <w:t>Implementazione logica</w:t>
+      </w:r>
+    </w:p>
+    <w:p>
+      <w:pPr>
+        <w:pStyle w:val="ListParagraph"/>
+        <w:numPr>
+          <w:ilvl w:val="0"/>
+          <w:numId w:val="11"/>
+        </w:numPr>
+        <w:rPr>
+          <w:rFonts w:asciiTheme="majorHAnsi" w:hAnsiTheme="majorHAnsi" w:cstheme="majorHAnsi"/>
+          <w:sz w:val="24"/>
+          <w:szCs w:val="24"/>
+          <w:lang w:val="it-IT"/>
+        </w:rPr>
+      </w:pPr>
+      <w:r>
+        <w:rPr>
+          <w:rFonts w:asciiTheme="majorHAnsi" w:hAnsiTheme="majorHAnsi" w:cstheme="majorHAnsi"/>
+          <w:sz w:val="24"/>
+          <w:szCs w:val="24"/>
+          <w:lang w:val="it-IT"/>
+        </w:rPr>
+        <w:t>Test unitari e di integrazione</w:t>
+      </w:r>
+    </w:p>
+    <w:p>
+      <w:pPr>
+        <w:pStyle w:val="ListParagraph"/>
+        <w:numPr>
+          <w:ilvl w:val="0"/>
+          <w:numId w:val="11"/>
+        </w:numPr>
+        <w:rPr>
+          <w:rFonts w:asciiTheme="majorHAnsi" w:hAnsiTheme="majorHAnsi" w:cstheme="majorHAnsi"/>
+          <w:sz w:val="24"/>
+          <w:szCs w:val="24"/>
+          <w:lang w:val="it-IT"/>
+        </w:rPr>
+      </w:pPr>
+      <w:r>
+        <w:rPr>
+          <w:rFonts w:asciiTheme="majorHAnsi" w:hAnsiTheme="majorHAnsi" w:cstheme="majorHAnsi"/>
+          <w:sz w:val="24"/>
+          <w:szCs w:val="24"/>
+          <w:lang w:val="it-IT"/>
+        </w:rPr>
+        <w:t>Simulazione con robot virtuale</w:t>
+      </w:r>
+    </w:p>
+    <w:p>
+      <w:pPr>
+        <w:ind w:left="360"/>
+        <w:rPr>
+          <w:lang w:val="it-IT"/>
+        </w:rPr>
+      </w:pPr>
+      <w:r>
+        <w:rPr>
+          <w:lang w:val="it-IT"/>
+        </w:rPr>
+        <w:t xml:space="preserve">OUTPUT: documento sprint2.2, codice del microservizio </w:t>
+      </w:r>
+      <w:proofErr w:type="spellStart"/>
+      <w:r>
+        <w:rPr>
+          <w:lang w:val="it-IT"/>
+        </w:rPr>
+        <w:t>cargoservice</w:t>
+      </w:r>
+      <w:proofErr w:type="spellEnd"/>
+    </w:p>
+    <w:p>
+      <w:pPr>
+        <w:pStyle w:val="Heading2"/>
+        <w:rPr>
+          <w:lang w:val="it-IT"/>
+        </w:rPr>
+      </w:pPr>
+      <w:r>
+        <w:rPr>
+          <w:lang w:val="it-IT"/>
+        </w:rPr>
+        <w:tab/>
+        <w:t xml:space="preserve">fase 2.3: sviluppo della </w:t>
+      </w:r>
+      <w:proofErr w:type="spellStart"/>
+      <w:r>
+        <w:rPr>
+          <w:lang w:val="it-IT"/>
+        </w:rPr>
+        <w:t>webgui</w:t>
+      </w:r>
+      <w:proofErr w:type="spellEnd"/>
+    </w:p>
+    <w:p>
+      <w:pPr>
+        <w:pStyle w:val="ListParagraph"/>
+        <w:numPr>
+          <w:ilvl w:val="0"/>
+          <w:numId w:val="11"/>
+        </w:numPr>
+        <w:rPr>
+          <w:rFonts w:asciiTheme="majorHAnsi" w:hAnsiTheme="majorHAnsi" w:cstheme="majorHAnsi"/>
+          <w:sz w:val="24"/>
+          <w:szCs w:val="24"/>
+          <w:lang w:val="it-IT"/>
+        </w:rPr>
+      </w:pPr>
+      <w:r>
+        <w:rPr>
+          <w:rFonts w:asciiTheme="majorHAnsi" w:hAnsiTheme="majorHAnsi" w:cstheme="majorHAnsi"/>
+          <w:sz w:val="24"/>
+          <w:szCs w:val="24"/>
+          <w:lang w:val="it-IT"/>
+        </w:rPr>
+        <w:t>Definizione delle API/eventi</w:t>
+      </w:r>
+    </w:p>
+    <w:p>
+      <w:pPr>
+        <w:pStyle w:val="ListParagraph"/>
+        <w:numPr>
+          <w:ilvl w:val="0"/>
+          <w:numId w:val="11"/>
+        </w:numPr>
+        <w:rPr>
+          <w:rFonts w:asciiTheme="majorHAnsi" w:hAnsiTheme="majorHAnsi" w:cstheme="majorHAnsi"/>
+          <w:sz w:val="24"/>
+          <w:szCs w:val="24"/>
+          <w:lang w:val="it-IT"/>
+        </w:rPr>
+      </w:pPr>
+      <w:r>
+        <w:rPr>
+          <w:rFonts w:asciiTheme="majorHAnsi" w:hAnsiTheme="majorHAnsi" w:cstheme="majorHAnsi"/>
+          <w:sz w:val="24"/>
+          <w:szCs w:val="24"/>
+          <w:lang w:val="it-IT"/>
+        </w:rPr>
+        <w:t>Implementazione logica</w:t>
+      </w:r>
+    </w:p>
+    <w:p>
+      <w:pPr>
+        <w:pStyle w:val="ListParagraph"/>
+        <w:numPr>
+          <w:ilvl w:val="0"/>
+          <w:numId w:val="11"/>
+        </w:numPr>
+        <w:rPr>
+          <w:rFonts w:asciiTheme="majorHAnsi" w:hAnsiTheme="majorHAnsi" w:cstheme="majorHAnsi"/>
+          <w:sz w:val="24"/>
+          <w:szCs w:val="24"/>
+          <w:lang w:val="it-IT"/>
+        </w:rPr>
+      </w:pPr>
+      <w:r>
+        <w:rPr>
+          <w:rFonts w:asciiTheme="majorHAnsi" w:hAnsiTheme="majorHAnsi" w:cstheme="majorHAnsi"/>
+          <w:sz w:val="24"/>
+          <w:szCs w:val="24"/>
+          <w:lang w:val="it-IT"/>
+        </w:rPr>
+        <w:t>Test unitari e di integrazione</w:t>
+      </w:r>
+    </w:p>
+    <w:p>
+      <w:pPr>
+        <w:pStyle w:val="ListParagraph"/>
+        <w:numPr>
+          <w:ilvl w:val="0"/>
+          <w:numId w:val="11"/>
+        </w:numPr>
+        <w:rPr>
+          <w:rFonts w:asciiTheme="majorHAnsi" w:hAnsiTheme="majorHAnsi" w:cstheme="majorHAnsi"/>
+          <w:sz w:val="24"/>
+          <w:szCs w:val="24"/>
+          <w:lang w:val="it-IT"/>
+        </w:rPr>
+      </w:pPr>
+      <w:r>
+        <w:rPr>
+          <w:rFonts w:asciiTheme="majorHAnsi" w:hAnsiTheme="majorHAnsi" w:cstheme="majorHAnsi"/>
+          <w:sz w:val="24"/>
+          <w:szCs w:val="24"/>
+          <w:lang w:val="it-IT"/>
+        </w:rPr>
+        <w:t>Simulazione con robot virtuale</w:t>
+      </w:r>
+    </w:p>
+    <w:p>
+      <w:pPr>
+        <w:ind w:left="360"/>
+        <w:rPr>
+          <w:lang w:val="it-IT"/>
+        </w:rPr>
+      </w:pPr>
+      <w:r>
+        <w:rPr>
+          <w:lang w:val="it-IT"/>
+        </w:rPr>
+        <w:t xml:space="preserve">OUTPUT: documento sprint2.3, codice della </w:t>
+      </w:r>
+      <w:proofErr w:type="spellStart"/>
+      <w:r>
+        <w:rPr>
+          <w:lang w:val="it-IT"/>
+        </w:rPr>
+        <w:t>webgui</w:t>
+      </w:r>
+      <w:proofErr w:type="spellEnd"/>
     </w:p>
     <w:p>
       <w:pPr>
@@ -5892,6 +6015,7 @@
           <w:szCs w:val="24"/>
           <w:lang w:val="it-IT"/>
         </w:rPr>
+        <w:lastRenderedPageBreak/>
         <w:t>Validazione con scenari reali</w:t>
       </w:r>
     </w:p>
@@ -6066,7 +6190,6 @@
           <w:noProof/>
           <w:lang w:val="it-IT"/>
         </w:rPr>
-        <w:lastRenderedPageBreak/>
         <w:t>Membri del team di sviluppo</w:t>
       </w:r>
       <w:r>
@@ -6088,21 +6211,7 @@
             <w:rStyle w:val="Hyperlink"/>
             <w:lang w:val="it-IT"/>
           </w:rPr>
-          <w:t>Silvia Angela</w:t>
-        </w:r>
-        <w:r>
-          <w:rPr>
-            <w:rStyle w:val="Hyperlink"/>
-            <w:lang w:val="it-IT"/>
-          </w:rPr>
-          <w:t xml:space="preserve"> </w:t>
-        </w:r>
-        <w:r>
-          <w:rPr>
-            <w:rStyle w:val="Hyperlink"/>
-            <w:lang w:val="it-IT"/>
-          </w:rPr>
-          <w:t>Sveva Carollo</w:t>
+          <w:t>Silvia Angela Sveva Carollo</w:t>
         </w:r>
       </w:hyperlink>
       <w:r>
@@ -6122,7 +6231,19 @@
         <w:rPr>
           <w:lang w:val="it-IT"/>
         </w:rPr>
-        <w:t xml:space="preserve">Il tempo previsto è di 320 h/u </w:t>
+        <w:t xml:space="preserve">Il tempo previsto è di </w:t>
+      </w:r>
+      <w:r>
+        <w:rPr>
+          <w:lang w:val="it-IT"/>
+        </w:rPr>
+        <w:t>140</w:t>
+      </w:r>
+      <w:r>
+        <w:rPr>
+          <w:lang w:val="it-IT"/>
+        </w:rPr>
+        <w:t xml:space="preserve">h/u </w:t>
       </w:r>
     </w:p>
     <w:sectPr>
@@ -8979,6 +9100,7 @@
   <w:style w:type="character" w:default="1" w:styleId="DefaultParagraphFont">
     <w:name w:val="Default Paragraph Font"/>
     <w:uiPriority w:val="1"/>
+    <w:semiHidden/>
     <w:unhideWhenUsed/>
   </w:style>
   <w:style w:type="table" w:default="1" w:styleId="TableNormal">

</xml_diff>